<commit_message>
Updated all that Greece stuff
</commit_message>
<xml_diff>
--- a/greece/projects/les-divinites-grecques.docx
+++ b/greece/projects/les-divinites-grecques.docx
@@ -25,1647 +25,62 @@
           <w:lang w:val="fr-CA"/>
         </w:rPr>
       </w:pPr>
-    </w:p>
-    <w:tbl>
-      <w:tblPr>
-        <w:tblStyle w:val="Grilledutableau"/>
-        <w:tblW w:w="0" w:type="auto"/>
-        <w:tblBorders>
-          <w:top w:val="none" w:sz="0" w:space="0" w:color="auto"/>
-          <w:left w:val="none" w:sz="0" w:space="0" w:color="auto"/>
-          <w:bottom w:val="none" w:sz="0" w:space="0" w:color="auto"/>
-          <w:right w:val="none" w:sz="0" w:space="0" w:color="auto"/>
-          <w:insideH w:val="none" w:sz="0" w:space="0" w:color="auto"/>
-          <w:insideV w:val="none" w:sz="0" w:space="0" w:color="auto"/>
-        </w:tblBorders>
-        <w:tblLook w:val="04A0" w:firstRow="1" w:lastRow="0" w:firstColumn="1" w:lastColumn="0" w:noHBand="0" w:noVBand="1"/>
-      </w:tblPr>
-      <w:tblGrid>
-        <w:gridCol w:w="3116"/>
-        <w:gridCol w:w="1558"/>
-        <w:gridCol w:w="1559"/>
-        <w:gridCol w:w="3117"/>
-      </w:tblGrid>
-      <w:tr>
-        <w:tc>
-          <w:tcPr>
-            <w:tcW w:w="9350" w:type="dxa"/>
-            <w:gridSpan w:val="4"/>
-          </w:tcPr>
-          <w:p>
-            <w:pPr>
-              <w:jc w:val="center"/>
-              <w:rPr>
-                <w:rFonts w:ascii="Times New Roman" w:hAnsi="Times New Roman" w:cs="Times New Roman"/>
-                <w:sz w:val="28"/>
-                <w:lang w:val="fr-CA"/>
-              </w:rPr>
-            </w:pPr>
-            <w:r>
-              <w:rPr>
-                <w:rFonts w:ascii="Times New Roman" w:hAnsi="Times New Roman" w:cs="Times New Roman"/>
-                <w:sz w:val="28"/>
-                <w:lang w:val="fr-CA"/>
-              </w:rPr>
-              <w:t>Chaos</w:t>
-            </w:r>
-          </w:p>
-          <w:p>
-            <w:pPr>
-              <w:jc w:val="center"/>
-              <w:rPr>
-                <w:rFonts w:ascii="Times New Roman" w:hAnsi="Times New Roman" w:cs="Times New Roman"/>
-                <w:sz w:val="28"/>
-                <w:lang w:val="fr-CA"/>
-              </w:rPr>
-            </w:pPr>
-            <w:r>
-              <w:rPr>
-                <w:rFonts w:ascii="Times New Roman" w:hAnsi="Times New Roman" w:cs="Times New Roman"/>
-                <w:noProof/>
-                <w:sz w:val="28"/>
-                <w:lang w:val="fr-CA"/>
-              </w:rPr>
-              <mc:AlternateContent>
-                <mc:Choice Requires="wps">
-                  <w:drawing>
-                    <wp:anchor distT="0" distB="0" distL="114300" distR="114300" simplePos="0" relativeHeight="251661312" behindDoc="0" locked="0" layoutInCell="1" allowOverlap="1" wp14:anchorId="054BB4A2" wp14:editId="445D6E5D">
-                      <wp:simplePos x="0" y="0"/>
-                      <wp:positionH relativeFrom="column">
-                        <wp:posOffset>2922269</wp:posOffset>
-                      </wp:positionH>
-                      <wp:positionV relativeFrom="paragraph">
-                        <wp:posOffset>36830</wp:posOffset>
-                      </wp:positionV>
-                      <wp:extent cx="0" cy="342900"/>
-                      <wp:effectExtent l="0" t="0" r="38100" b="19050"/>
-                      <wp:wrapNone/>
-                      <wp:docPr id="5" name="Connecteur droit 5"/>
-                      <wp:cNvGraphicFramePr/>
-                      <a:graphic xmlns:a="http://schemas.openxmlformats.org/drawingml/2006/main">
-                        <a:graphicData uri="http://schemas.microsoft.com/office/word/2010/wordprocessingShape">
-                          <wps:wsp>
-                            <wps:cNvCnPr/>
-                            <wps:spPr>
-                              <a:xfrm flipH="1">
-                                <a:off x="0" y="0"/>
-                                <a:ext cx="0" cy="342900"/>
-                              </a:xfrm>
-                              <a:prstGeom prst="line">
-                                <a:avLst/>
-                              </a:prstGeom>
-                            </wps:spPr>
-                            <wps:style>
-                              <a:lnRef idx="1">
-                                <a:schemeClr val="dk1"/>
-                              </a:lnRef>
-                              <a:fillRef idx="0">
-                                <a:schemeClr val="dk1"/>
-                              </a:fillRef>
-                              <a:effectRef idx="0">
-                                <a:schemeClr val="dk1"/>
-                              </a:effectRef>
-                              <a:fontRef idx="minor">
-                                <a:schemeClr val="tx1"/>
-                              </a:fontRef>
-                            </wps:style>
-                            <wps:bodyPr/>
-                          </wps:wsp>
-                        </a:graphicData>
-                      </a:graphic>
-                      <wp14:sizeRelH relativeFrom="margin">
-                        <wp14:pctWidth>0</wp14:pctWidth>
-                      </wp14:sizeRelH>
-                      <wp14:sizeRelV relativeFrom="margin">
-                        <wp14:pctHeight>0</wp14:pctHeight>
-                      </wp14:sizeRelV>
-                    </wp:anchor>
-                  </w:drawing>
-                </mc:Choice>
-                <mc:Fallback>
-                  <w:pict>
-                    <v:line w14:anchorId="74C51D17" id="Connecteur droit 5" o:spid="_x0000_s1026" style="position:absolute;flip:x;z-index:251661312;visibility:visible;mso-wrap-style:square;mso-width-percent:0;mso-height-percent:0;mso-wrap-distance-left:9pt;mso-wrap-distance-top:0;mso-wrap-distance-right:9pt;mso-wrap-distance-bottom:0;mso-position-horizontal:absolute;mso-position-horizontal-relative:text;mso-position-vertical:absolute;mso-position-vertical-relative:text;mso-width-percent:0;mso-height-percent:0;mso-width-relative:margin;mso-height-relative:margin" from="230.1pt,2.9pt" to="230.1pt,29.9pt" o:gfxdata="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" strokecolor="black [3200]" strokeweight=".5pt">
-                      <v:stroke joinstyle="miter"/>
-                    </v:line>
-                  </w:pict>
-                </mc:Fallback>
-              </mc:AlternateContent>
-            </w:r>
-            <w:r>
-              <w:rPr>
-                <w:rFonts w:ascii="Times New Roman" w:hAnsi="Times New Roman" w:cs="Times New Roman"/>
-                <w:noProof/>
-                <w:sz w:val="28"/>
-                <w:lang w:val="fr-CA"/>
-              </w:rPr>
-              <mc:AlternateContent>
-                <mc:Choice Requires="wps">
-                  <w:drawing>
-                    <wp:anchor distT="0" distB="0" distL="114300" distR="114300" simplePos="0" relativeHeight="251660288" behindDoc="0" locked="0" layoutInCell="1" allowOverlap="1" wp14:anchorId="4F5FB283" wp14:editId="2550256E">
-                      <wp:simplePos x="0" y="0"/>
-                      <wp:positionH relativeFrom="column">
-                        <wp:posOffset>2893695</wp:posOffset>
-                      </wp:positionH>
-                      <wp:positionV relativeFrom="paragraph">
-                        <wp:posOffset>27304</wp:posOffset>
-                      </wp:positionV>
-                      <wp:extent cx="1962150" cy="276225"/>
-                      <wp:effectExtent l="0" t="0" r="19050" b="28575"/>
-                      <wp:wrapNone/>
-                      <wp:docPr id="3" name="Connecteur droit 3"/>
-                      <wp:cNvGraphicFramePr/>
-                      <a:graphic xmlns:a="http://schemas.openxmlformats.org/drawingml/2006/main">
-                        <a:graphicData uri="http://schemas.microsoft.com/office/word/2010/wordprocessingShape">
-                          <wps:wsp>
-                            <wps:cNvCnPr/>
-                            <wps:spPr>
-                              <a:xfrm flipH="1" flipV="1">
-                                <a:off x="0" y="0"/>
-                                <a:ext cx="1962150" cy="276225"/>
-                              </a:xfrm>
-                              <a:prstGeom prst="line">
-                                <a:avLst/>
-                              </a:prstGeom>
-                              <a:noFill/>
-                              <a:ln w="6350" cap="flat" cmpd="sng" algn="ctr">
-                                <a:solidFill>
-                                  <a:sysClr val="windowText" lastClr="000000"/>
-                                </a:solidFill>
-                                <a:prstDash val="solid"/>
-                                <a:miter lim="800000"/>
-                              </a:ln>
-                              <a:effectLst/>
-                            </wps:spPr>
-                            <wps:bodyPr/>
-                          </wps:wsp>
-                        </a:graphicData>
-                      </a:graphic>
-                      <wp14:sizeRelH relativeFrom="margin">
-                        <wp14:pctWidth>0</wp14:pctWidth>
-                      </wp14:sizeRelH>
-                      <wp14:sizeRelV relativeFrom="margin">
-                        <wp14:pctHeight>0</wp14:pctHeight>
-                      </wp14:sizeRelV>
-                    </wp:anchor>
-                  </w:drawing>
-                </mc:Choice>
-                <mc:Fallback>
-                  <w:pict>
-                    <v:line w14:anchorId="2EB0AD41" id="Connecteur droit 3" o:spid="_x0000_s1026" style="position:absolute;flip:x y;z-index:251660288;visibility:visible;mso-wrap-style:square;mso-width-percent:0;mso-height-percent:0;mso-wrap-distance-left:9pt;mso-wrap-distance-top:0;mso-wrap-distance-right:9pt;mso-wrap-distance-bottom:0;mso-position-horizontal:absolute;mso-position-horizontal-relative:text;mso-position-vertical:absolute;mso-position-vertical-relative:text;mso-width-percent:0;mso-height-percent:0;mso-width-relative:margin;mso-height-relative:margin" from="227.85pt,2.15pt" to="382.35pt,23.9pt" o:gfxdata="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" strokecolor="windowText" strokeweight=".5pt">
-                      <v:stroke joinstyle="miter"/>
-                    </v:line>
-                  </w:pict>
-                </mc:Fallback>
-              </mc:AlternateContent>
-            </w:r>
-            <w:r>
-              <w:rPr>
-                <w:rFonts w:ascii="Times New Roman" w:hAnsi="Times New Roman" w:cs="Times New Roman"/>
-                <w:noProof/>
-                <w:sz w:val="28"/>
-                <w:lang w:val="fr-CA"/>
-              </w:rPr>
-              <mc:AlternateContent>
-                <mc:Choice Requires="wps">
-                  <w:drawing>
-                    <wp:anchor distT="0" distB="0" distL="114300" distR="114300" simplePos="0" relativeHeight="251659264" behindDoc="0" locked="0" layoutInCell="1" allowOverlap="1" wp14:anchorId="0EB8BEA3" wp14:editId="6076263D">
-                      <wp:simplePos x="0" y="0"/>
-                      <wp:positionH relativeFrom="column">
-                        <wp:posOffset>1131569</wp:posOffset>
-                      </wp:positionH>
-                      <wp:positionV relativeFrom="paragraph">
-                        <wp:posOffset>27304</wp:posOffset>
-                      </wp:positionV>
-                      <wp:extent cx="1781175" cy="314325"/>
-                      <wp:effectExtent l="0" t="0" r="28575" b="28575"/>
-                      <wp:wrapNone/>
-                      <wp:docPr id="2" name="Connecteur droit 2"/>
-                      <wp:cNvGraphicFramePr/>
-                      <a:graphic xmlns:a="http://schemas.openxmlformats.org/drawingml/2006/main">
-                        <a:graphicData uri="http://schemas.microsoft.com/office/word/2010/wordprocessingShape">
-                          <wps:wsp>
-                            <wps:cNvCnPr/>
-                            <wps:spPr>
-                              <a:xfrm flipH="1">
-                                <a:off x="0" y="0"/>
-                                <a:ext cx="1781175" cy="314325"/>
-                              </a:xfrm>
-                              <a:prstGeom prst="line">
-                                <a:avLst/>
-                              </a:prstGeom>
-                            </wps:spPr>
-                            <wps:style>
-                              <a:lnRef idx="1">
-                                <a:schemeClr val="dk1"/>
-                              </a:lnRef>
-                              <a:fillRef idx="0">
-                                <a:schemeClr val="dk1"/>
-                              </a:fillRef>
-                              <a:effectRef idx="0">
-                                <a:schemeClr val="dk1"/>
-                              </a:effectRef>
-                              <a:fontRef idx="minor">
-                                <a:schemeClr val="tx1"/>
-                              </a:fontRef>
-                            </wps:style>
-                            <wps:bodyPr/>
-                          </wps:wsp>
-                        </a:graphicData>
-                      </a:graphic>
-                      <wp14:sizeRelH relativeFrom="margin">
-                        <wp14:pctWidth>0</wp14:pctWidth>
-                      </wp14:sizeRelH>
-                      <wp14:sizeRelV relativeFrom="margin">
-                        <wp14:pctHeight>0</wp14:pctHeight>
-                      </wp14:sizeRelV>
-                    </wp:anchor>
-                  </w:drawing>
-                </mc:Choice>
-                <mc:Fallback>
-                  <w:pict>
-                    <v:line w14:anchorId="2C5E5225" id="Connecteur droit 2" o:spid="_x0000_s1026" style="position:absolute;flip:x;z-index:251659264;visibility:visible;mso-wrap-style:square;mso-width-percent:0;mso-height-percent:0;mso-wrap-distance-left:9pt;mso-wrap-distance-top:0;mso-wrap-distance-right:9pt;mso-wrap-distance-bottom:0;mso-position-horizontal:absolute;mso-position-horizontal-relative:text;mso-position-vertical:absolute;mso-position-vertical-relative:text;mso-width-percent:0;mso-height-percent:0;mso-width-relative:margin;mso-height-relative:margin" from="89.1pt,2.15pt" to="229.35pt,26.9pt" o:gfxdata="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" strokecolor="black [3200]" strokeweight=".5pt">
-                      <v:stroke joinstyle="miter"/>
-                    </v:line>
-                  </w:pict>
-                </mc:Fallback>
-              </mc:AlternateContent>
-            </w:r>
-          </w:p>
-          <w:p>
-            <w:pPr>
-              <w:jc w:val="center"/>
-              <w:rPr>
-                <w:rFonts w:ascii="Times New Roman" w:hAnsi="Times New Roman" w:cs="Times New Roman"/>
-                <w:lang w:val="fr-CA"/>
-              </w:rPr>
-            </w:pPr>
-          </w:p>
-        </w:tc>
-      </w:tr>
-      <w:tr>
-        <w:tc>
-          <w:tcPr>
-            <w:tcW w:w="3116" w:type="dxa"/>
-          </w:tcPr>
-          <w:p>
-            <w:pPr>
-              <w:jc w:val="center"/>
-              <w:rPr>
-                <w:rFonts w:ascii="Times New Roman" w:hAnsi="Times New Roman" w:cs="Times New Roman"/>
-                <w:sz w:val="28"/>
-                <w:lang w:val="fr-CA"/>
-              </w:rPr>
-            </w:pPr>
-            <w:proofErr w:type="spellStart"/>
-            <w:r>
-              <w:rPr>
-                <w:rFonts w:ascii="Times New Roman" w:hAnsi="Times New Roman" w:cs="Times New Roman"/>
-                <w:sz w:val="28"/>
-                <w:lang w:val="fr-CA"/>
-              </w:rPr>
-              <w:t>Tartarus</w:t>
-            </w:r>
-            <w:proofErr w:type="spellEnd"/>
-          </w:p>
-          <w:p>
-            <w:pPr>
-              <w:jc w:val="center"/>
-              <w:rPr>
-                <w:rFonts w:ascii="Times New Roman" w:hAnsi="Times New Roman" w:cs="Times New Roman"/>
-                <w:lang w:val="fr-CA"/>
-              </w:rPr>
-            </w:pPr>
-            <w:r>
-              <w:rPr>
-                <w:rFonts w:ascii="Times New Roman" w:hAnsi="Times New Roman" w:cs="Times New Roman"/>
-                <w:lang w:val="fr-CA"/>
-              </w:rPr>
-              <w:t>L’enfers</w:t>
-            </w:r>
-          </w:p>
-        </w:tc>
-        <w:tc>
-          <w:tcPr>
-            <w:tcW w:w="3117" w:type="dxa"/>
-            <w:gridSpan w:val="2"/>
-          </w:tcPr>
-          <w:p>
-            <w:pPr>
-              <w:jc w:val="center"/>
-              <w:rPr>
-                <w:rFonts w:ascii="Times New Roman" w:hAnsi="Times New Roman" w:cs="Times New Roman"/>
-                <w:sz w:val="28"/>
-                <w:lang w:val="fr-CA"/>
-              </w:rPr>
-            </w:pPr>
-            <w:r>
-              <w:rPr>
-                <w:rFonts w:ascii="Times New Roman" w:hAnsi="Times New Roman" w:cs="Times New Roman"/>
-                <w:sz w:val="28"/>
-                <w:lang w:val="fr-CA"/>
-              </w:rPr>
-              <mc:AlternateContent>
-                <mc:Choice Requires="wps">
-                  <w:drawing>
-                    <wp:anchor distT="0" distB="0" distL="114300" distR="114300" simplePos="0" relativeHeight="251665408" behindDoc="0" locked="0" layoutInCell="1" allowOverlap="1" wp14:anchorId="2FA5E6C0" wp14:editId="0A921F82">
-                      <wp:simplePos x="0" y="0"/>
-                      <wp:positionH relativeFrom="column">
-                        <wp:posOffset>-151766</wp:posOffset>
-                      </wp:positionH>
-                      <wp:positionV relativeFrom="paragraph">
-                        <wp:posOffset>220345</wp:posOffset>
-                      </wp:positionV>
-                      <wp:extent cx="9525" cy="1276350"/>
-                      <wp:effectExtent l="0" t="0" r="28575" b="19050"/>
-                      <wp:wrapNone/>
-                      <wp:docPr id="9" name="Connecteur droit 9"/>
-                      <wp:cNvGraphicFramePr/>
-                      <a:graphic xmlns:a="http://schemas.openxmlformats.org/drawingml/2006/main">
-                        <a:graphicData uri="http://schemas.microsoft.com/office/word/2010/wordprocessingShape">
-                          <wps:wsp>
-                            <wps:cNvCnPr/>
-                            <wps:spPr>
-                              <a:xfrm flipH="1" flipV="1">
-                                <a:off x="0" y="0"/>
-                                <a:ext cx="9525" cy="1276350"/>
-                              </a:xfrm>
-                              <a:prstGeom prst="line">
-                                <a:avLst/>
-                              </a:prstGeom>
-                            </wps:spPr>
-                            <wps:style>
-                              <a:lnRef idx="1">
-                                <a:schemeClr val="dk1"/>
-                              </a:lnRef>
-                              <a:fillRef idx="0">
-                                <a:schemeClr val="dk1"/>
-                              </a:fillRef>
-                              <a:effectRef idx="0">
-                                <a:schemeClr val="dk1"/>
-                              </a:effectRef>
-                              <a:fontRef idx="minor">
-                                <a:schemeClr val="tx1"/>
-                              </a:fontRef>
-                            </wps:style>
-                            <wps:bodyPr/>
-                          </wps:wsp>
-                        </a:graphicData>
-                      </a:graphic>
-                      <wp14:sizeRelH relativeFrom="margin">
-                        <wp14:pctWidth>0</wp14:pctWidth>
-                      </wp14:sizeRelH>
-                      <wp14:sizeRelV relativeFrom="margin">
-                        <wp14:pctHeight>0</wp14:pctHeight>
-                      </wp14:sizeRelV>
-                    </wp:anchor>
-                  </w:drawing>
-                </mc:Choice>
-                <mc:Fallback>
-                  <w:pict>
-                    <v:line w14:anchorId="2611020C" id="Connecteur droit 9" o:spid="_x0000_s1026" style="position:absolute;flip:x y;z-index:251665408;visibility:visible;mso-wrap-style:square;mso-width-percent:0;mso-height-percent:0;mso-wrap-distance-left:9pt;mso-wrap-distance-top:0;mso-wrap-distance-right:9pt;mso-wrap-distance-bottom:0;mso-position-horizontal:absolute;mso-position-horizontal-relative:text;mso-position-vertical:absolute;mso-position-vertical-relative:text;mso-width-percent:0;mso-height-percent:0;mso-width-relative:margin;mso-height-relative:margin" from="-11.95pt,17.35pt" to="-11.2pt,117.85pt" o:gfxdata="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" strokecolor="black [3200]" strokeweight=".5pt">
-                      <v:stroke joinstyle="miter"/>
-                    </v:line>
-                  </w:pict>
-                </mc:Fallback>
-              </mc:AlternateContent>
-            </w:r>
-            <w:r>
-              <w:rPr>
-                <w:rFonts w:ascii="Times New Roman" w:hAnsi="Times New Roman" w:cs="Times New Roman"/>
-                <w:sz w:val="28"/>
-                <w:lang w:val="fr-CA"/>
-              </w:rPr>
-              <mc:AlternateContent>
-                <mc:Choice Requires="wps">
-                  <w:drawing>
-                    <wp:anchor distT="0" distB="0" distL="114300" distR="114300" simplePos="0" relativeHeight="251664384" behindDoc="0" locked="0" layoutInCell="1" allowOverlap="1" wp14:anchorId="22CF63D8" wp14:editId="09360FFE">
-                      <wp:simplePos x="0" y="0"/>
-                      <wp:positionH relativeFrom="column">
-                        <wp:posOffset>-142240</wp:posOffset>
-                      </wp:positionH>
-                      <wp:positionV relativeFrom="paragraph">
-                        <wp:posOffset>191770</wp:posOffset>
-                      </wp:positionV>
-                      <wp:extent cx="733425" cy="9525"/>
-                      <wp:effectExtent l="0" t="0" r="28575" b="28575"/>
-                      <wp:wrapNone/>
-                      <wp:docPr id="8" name="Connecteur droit 8"/>
-                      <wp:cNvGraphicFramePr/>
-                      <a:graphic xmlns:a="http://schemas.openxmlformats.org/drawingml/2006/main">
-                        <a:graphicData uri="http://schemas.microsoft.com/office/word/2010/wordprocessingShape">
-                          <wps:wsp>
-                            <wps:cNvCnPr/>
-                            <wps:spPr>
-                              <a:xfrm flipH="1">
-                                <a:off x="0" y="0"/>
-                                <a:ext cx="733425" cy="9525"/>
-                              </a:xfrm>
-                              <a:prstGeom prst="line">
-                                <a:avLst/>
-                              </a:prstGeom>
-                            </wps:spPr>
-                            <wps:style>
-                              <a:lnRef idx="1">
-                                <a:schemeClr val="dk1"/>
-                              </a:lnRef>
-                              <a:fillRef idx="0">
-                                <a:schemeClr val="dk1"/>
-                              </a:fillRef>
-                              <a:effectRef idx="0">
-                                <a:schemeClr val="dk1"/>
-                              </a:effectRef>
-                              <a:fontRef idx="minor">
-                                <a:schemeClr val="tx1"/>
-                              </a:fontRef>
-                            </wps:style>
-                            <wps:bodyPr/>
-                          </wps:wsp>
-                        </a:graphicData>
-                      </a:graphic>
-                      <wp14:sizeRelH relativeFrom="margin">
-                        <wp14:pctWidth>0</wp14:pctWidth>
-                      </wp14:sizeRelH>
-                      <wp14:sizeRelV relativeFrom="margin">
-                        <wp14:pctHeight>0</wp14:pctHeight>
-                      </wp14:sizeRelV>
-                    </wp:anchor>
-                  </w:drawing>
-                </mc:Choice>
-                <mc:Fallback>
-                  <w:pict>
-                    <v:line w14:anchorId="23C6A8B0" id="Connecteur droit 8" o:spid="_x0000_s1026" style="position:absolute;flip:x;z-index:251664384;visibility:visible;mso-wrap-style:square;mso-width-percent:0;mso-height-percent:0;mso-wrap-distance-left:9pt;mso-wrap-distance-top:0;mso-wrap-distance-right:9pt;mso-wrap-distance-bottom:0;mso-position-horizontal:absolute;mso-position-horizontal-relative:text;mso-position-vertical:absolute;mso-position-vertical-relative:text;mso-width-percent:0;mso-height-percent:0;mso-width-relative:margin;mso-height-relative:margin" from="-11.2pt,15.1pt" to="46.55pt,15.85pt" o:gfxdata="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" strokecolor="black [3200]" strokeweight=".5pt">
-                      <v:stroke joinstyle="miter"/>
-                    </v:line>
-                  </w:pict>
-                </mc:Fallback>
-              </mc:AlternateContent>
-            </w:r>
-            <w:proofErr w:type="spellStart"/>
-            <w:r>
-              <w:rPr>
-                <w:rFonts w:ascii="Times New Roman" w:hAnsi="Times New Roman" w:cs="Times New Roman"/>
-                <w:sz w:val="28"/>
-                <w:lang w:val="fr-CA"/>
-              </w:rPr>
-              <w:t>Gaea</w:t>
-            </w:r>
-            <w:proofErr w:type="spellEnd"/>
-          </w:p>
-          <w:p>
-            <w:pPr>
-              <w:jc w:val="center"/>
-              <w:rPr>
-                <w:rFonts w:ascii="Times New Roman" w:hAnsi="Times New Roman" w:cs="Times New Roman"/>
-                <w:lang w:val="fr-CA"/>
-              </w:rPr>
-            </w:pPr>
-            <w:r>
-              <w:rPr>
-                <w:rFonts w:ascii="Times New Roman" w:hAnsi="Times New Roman" w:cs="Times New Roman"/>
-                <w:sz w:val="28"/>
-                <w:lang w:val="fr-CA"/>
-              </w:rPr>
-              <mc:AlternateContent>
-                <mc:Choice Requires="wps">
-                  <w:drawing>
-                    <wp:anchor distT="0" distB="0" distL="114300" distR="114300" simplePos="0" relativeHeight="251662336" behindDoc="0" locked="0" layoutInCell="1" allowOverlap="1" wp14:anchorId="7A10316D" wp14:editId="5A451E9A">
-                      <wp:simplePos x="0" y="0"/>
-                      <wp:positionH relativeFrom="column">
-                        <wp:posOffset>419734</wp:posOffset>
-                      </wp:positionH>
-                      <wp:positionV relativeFrom="paragraph">
-                        <wp:posOffset>203200</wp:posOffset>
-                      </wp:positionV>
-                      <wp:extent cx="504825" cy="361950"/>
-                      <wp:effectExtent l="0" t="0" r="28575" b="19050"/>
-                      <wp:wrapNone/>
-                      <wp:docPr id="6" name="Connecteur droit 6"/>
-                      <wp:cNvGraphicFramePr/>
-                      <a:graphic xmlns:a="http://schemas.openxmlformats.org/drawingml/2006/main">
-                        <a:graphicData uri="http://schemas.microsoft.com/office/word/2010/wordprocessingShape">
-                          <wps:wsp>
-                            <wps:cNvCnPr/>
-                            <wps:spPr>
-                              <a:xfrm flipH="1">
-                                <a:off x="0" y="0"/>
-                                <a:ext cx="504825" cy="361950"/>
-                              </a:xfrm>
-                              <a:prstGeom prst="line">
-                                <a:avLst/>
-                              </a:prstGeom>
-                            </wps:spPr>
-                            <wps:style>
-                              <a:lnRef idx="1">
-                                <a:schemeClr val="dk1"/>
-                              </a:lnRef>
-                              <a:fillRef idx="0">
-                                <a:schemeClr val="dk1"/>
-                              </a:fillRef>
-                              <a:effectRef idx="0">
-                                <a:schemeClr val="dk1"/>
-                              </a:effectRef>
-                              <a:fontRef idx="minor">
-                                <a:schemeClr val="tx1"/>
-                              </a:fontRef>
-                            </wps:style>
-                            <wps:bodyPr/>
-                          </wps:wsp>
-                        </a:graphicData>
-                      </a:graphic>
-                      <wp14:sizeRelH relativeFrom="margin">
-                        <wp14:pctWidth>0</wp14:pctWidth>
-                      </wp14:sizeRelH>
-                      <wp14:sizeRelV relativeFrom="margin">
-                        <wp14:pctHeight>0</wp14:pctHeight>
-                      </wp14:sizeRelV>
-                    </wp:anchor>
-                  </w:drawing>
-                </mc:Choice>
-                <mc:Fallback>
-                  <w:pict>
-                    <v:line w14:anchorId="1F0DA665" id="Connecteur droit 6" o:spid="_x0000_s1026" style="position:absolute;flip:x;z-index:251662336;visibility:visible;mso-wrap-style:square;mso-width-percent:0;mso-height-percent:0;mso-wrap-distance-left:9pt;mso-wrap-distance-top:0;mso-wrap-distance-right:9pt;mso-wrap-distance-bottom:0;mso-position-horizontal:absolute;mso-position-horizontal-relative:text;mso-position-vertical:absolute;mso-position-vertical-relative:text;mso-width-percent:0;mso-height-percent:0;mso-width-relative:margin;mso-height-relative:margin" from="33.05pt,16pt" to="72.8pt,44.5pt" o:gfxdata="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" strokecolor="black [3200]" strokeweight=".5pt">
-                      <v:stroke joinstyle="miter"/>
-                    </v:line>
-                  </w:pict>
-                </mc:Fallback>
-              </mc:AlternateContent>
-            </w:r>
-            <w:r>
-              <w:rPr>
-                <w:rFonts w:ascii="Times New Roman" w:hAnsi="Times New Roman" w:cs="Times New Roman"/>
-                <w:lang w:val="fr-CA"/>
-              </w:rPr>
-              <w:t>La terre</w:t>
-            </w:r>
-          </w:p>
-          <w:p>
-            <w:pPr>
-              <w:jc w:val="center"/>
-              <w:rPr>
-                <w:rFonts w:ascii="Times New Roman" w:hAnsi="Times New Roman" w:cs="Times New Roman"/>
-                <w:lang w:val="fr-CA"/>
-              </w:rPr>
-            </w:pPr>
-            <w:r>
-              <w:rPr>
-                <w:rFonts w:ascii="Times New Roman" w:hAnsi="Times New Roman" w:cs="Times New Roman"/>
-                <w:sz w:val="28"/>
-                <w:lang w:val="fr-CA"/>
-              </w:rPr>
-              <mc:AlternateContent>
-                <mc:Choice Requires="wps">
-                  <w:drawing>
-                    <wp:anchor distT="0" distB="0" distL="114300" distR="114300" simplePos="0" relativeHeight="251663360" behindDoc="0" locked="0" layoutInCell="1" allowOverlap="1" wp14:anchorId="28B3EB77" wp14:editId="195CEED4">
-                      <wp:simplePos x="0" y="0"/>
-                      <wp:positionH relativeFrom="column">
-                        <wp:posOffset>915035</wp:posOffset>
-                      </wp:positionH>
-                      <wp:positionV relativeFrom="paragraph">
-                        <wp:posOffset>33020</wp:posOffset>
-                      </wp:positionV>
-                      <wp:extent cx="485775" cy="323850"/>
-                      <wp:effectExtent l="0" t="0" r="28575" b="19050"/>
-                      <wp:wrapNone/>
-                      <wp:docPr id="7" name="Connecteur droit 7"/>
-                      <wp:cNvGraphicFramePr/>
-                      <a:graphic xmlns:a="http://schemas.openxmlformats.org/drawingml/2006/main">
-                        <a:graphicData uri="http://schemas.microsoft.com/office/word/2010/wordprocessingShape">
-                          <wps:wsp>
-                            <wps:cNvCnPr/>
-                            <wps:spPr>
-                              <a:xfrm flipH="1" flipV="1">
-                                <a:off x="0" y="0"/>
-                                <a:ext cx="485775" cy="323850"/>
-                              </a:xfrm>
-                              <a:prstGeom prst="line">
-                                <a:avLst/>
-                              </a:prstGeom>
-                              <a:noFill/>
-                              <a:ln w="6350" cap="flat" cmpd="sng" algn="ctr">
-                                <a:solidFill>
-                                  <a:sysClr val="windowText" lastClr="000000"/>
-                                </a:solidFill>
-                                <a:prstDash val="solid"/>
-                                <a:miter lim="800000"/>
-                              </a:ln>
-                              <a:effectLst/>
-                            </wps:spPr>
-                            <wps:bodyPr/>
-                          </wps:wsp>
-                        </a:graphicData>
-                      </a:graphic>
-                      <wp14:sizeRelH relativeFrom="margin">
-                        <wp14:pctWidth>0</wp14:pctWidth>
-                      </wp14:sizeRelH>
-                      <wp14:sizeRelV relativeFrom="margin">
-                        <wp14:pctHeight>0</wp14:pctHeight>
-                      </wp14:sizeRelV>
-                    </wp:anchor>
-                  </w:drawing>
-                </mc:Choice>
-                <mc:Fallback>
-                  <w:pict>
-                    <v:line w14:anchorId="38DEBFCC" id="Connecteur droit 7" o:spid="_x0000_s1026" style="position:absolute;flip:x y;z-index:251663360;visibility:visible;mso-wrap-style:square;mso-width-percent:0;mso-height-percent:0;mso-wrap-distance-left:9pt;mso-wrap-distance-top:0;mso-wrap-distance-right:9pt;mso-wrap-distance-bottom:0;mso-position-horizontal:absolute;mso-position-horizontal-relative:text;mso-position-vertical:absolute;mso-position-vertical-relative:text;mso-width-percent:0;mso-height-percent:0;mso-width-relative:margin;mso-height-relative:margin" from="72.05pt,2.6pt" to="110.3pt,28.1pt" o:gfxdata="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" strokecolor="windowText" strokeweight=".5pt">
-                      <v:stroke joinstyle="miter"/>
-                    </v:line>
-                  </w:pict>
-                </mc:Fallback>
-              </mc:AlternateContent>
-            </w:r>
-          </w:p>
-          <w:p>
-            <w:pPr>
-              <w:jc w:val="center"/>
-              <w:rPr>
-                <w:rFonts w:ascii="Times New Roman" w:hAnsi="Times New Roman" w:cs="Times New Roman"/>
-                <w:sz w:val="28"/>
-                <w:lang w:val="fr-CA"/>
-              </w:rPr>
-            </w:pPr>
-          </w:p>
-        </w:tc>
-        <w:tc>
-          <w:tcPr>
-            <w:tcW w:w="3117" w:type="dxa"/>
-          </w:tcPr>
-          <w:p>
-            <w:pPr>
-              <w:jc w:val="center"/>
-              <w:rPr>
-                <w:rFonts w:ascii="Times New Roman" w:hAnsi="Times New Roman" w:cs="Times New Roman"/>
-                <w:sz w:val="28"/>
-                <w:lang w:val="fr-CA"/>
-              </w:rPr>
-            </w:pPr>
-            <w:proofErr w:type="spellStart"/>
-            <w:r>
-              <w:rPr>
-                <w:rFonts w:ascii="Times New Roman" w:hAnsi="Times New Roman" w:cs="Times New Roman"/>
-                <w:sz w:val="28"/>
-                <w:lang w:val="fr-CA"/>
-              </w:rPr>
-              <w:t>Eros</w:t>
-            </w:r>
-            <w:proofErr w:type="spellEnd"/>
-          </w:p>
-          <w:p>
-            <w:pPr>
-              <w:jc w:val="center"/>
-              <w:rPr>
-                <w:rFonts w:ascii="Times New Roman" w:hAnsi="Times New Roman" w:cs="Times New Roman"/>
-                <w:sz w:val="28"/>
-                <w:lang w:val="fr-CA"/>
-              </w:rPr>
-            </w:pPr>
-            <w:r>
-              <w:rPr>
-                <w:rFonts w:ascii="Times New Roman" w:hAnsi="Times New Roman" w:cs="Times New Roman"/>
-                <w:lang w:val="fr-CA"/>
-              </w:rPr>
-              <w:t>L’amour</w:t>
-            </w:r>
-          </w:p>
-        </w:tc>
-      </w:tr>
-      <w:tr>
-        <w:tc>
-          <w:tcPr>
-            <w:tcW w:w="3116" w:type="dxa"/>
-          </w:tcPr>
-          <w:p>
-            <w:pPr>
-              <w:jc w:val="center"/>
-              <w:rPr>
-                <w:rFonts w:ascii="Times New Roman" w:hAnsi="Times New Roman" w:cs="Times New Roman"/>
-                <w:sz w:val="28"/>
-                <w:lang w:val="fr-CA"/>
-              </w:rPr>
-            </w:pPr>
-          </w:p>
-        </w:tc>
-        <w:tc>
-          <w:tcPr>
-            <w:tcW w:w="3117" w:type="dxa"/>
-            <w:gridSpan w:val="2"/>
-          </w:tcPr>
-          <w:p>
-            <w:pPr>
-              <w:jc w:val="center"/>
-              <w:rPr>
-                <w:rFonts w:ascii="Times New Roman" w:hAnsi="Times New Roman" w:cs="Times New Roman"/>
-                <w:sz w:val="28"/>
-                <w:lang w:val="fr-CA"/>
-              </w:rPr>
-            </w:pPr>
-          </w:p>
-        </w:tc>
-        <w:tc>
-          <w:tcPr>
-            <w:tcW w:w="3117" w:type="dxa"/>
-          </w:tcPr>
-          <w:p>
-            <w:pPr>
-              <w:jc w:val="center"/>
-              <w:rPr>
-                <w:rFonts w:ascii="Times New Roman" w:hAnsi="Times New Roman" w:cs="Times New Roman"/>
-                <w:sz w:val="28"/>
-                <w:lang w:val="fr-CA"/>
-              </w:rPr>
-            </w:pPr>
-          </w:p>
-        </w:tc>
-      </w:tr>
-      <w:tr>
-        <w:tc>
-          <w:tcPr>
-            <w:tcW w:w="3116" w:type="dxa"/>
-          </w:tcPr>
-          <w:p>
-            <w:pPr>
-              <w:jc w:val="center"/>
-              <w:rPr>
-                <w:rFonts w:ascii="Times New Roman" w:hAnsi="Times New Roman" w:cs="Times New Roman"/>
-                <w:sz w:val="28"/>
-                <w:lang w:val="fr-CA"/>
-              </w:rPr>
-            </w:pPr>
-          </w:p>
-        </w:tc>
-        <w:tc>
-          <w:tcPr>
-            <w:tcW w:w="1558" w:type="dxa"/>
-          </w:tcPr>
-          <w:p>
-            <w:pPr>
-              <w:jc w:val="center"/>
-              <w:rPr>
-                <w:rFonts w:ascii="Times New Roman" w:hAnsi="Times New Roman" w:cs="Times New Roman"/>
-                <w:sz w:val="28"/>
-                <w:lang w:val="fr-CA"/>
-              </w:rPr>
-            </w:pPr>
-            <w:r>
-              <w:rPr>
-                <w:rFonts w:ascii="Times New Roman" w:hAnsi="Times New Roman" w:cs="Times New Roman"/>
-                <w:sz w:val="28"/>
-                <w:lang w:val="fr-CA"/>
-              </w:rPr>
-              <mc:AlternateContent>
-                <mc:Choice Requires="wps">
-                  <w:drawing>
-                    <wp:anchor distT="0" distB="0" distL="114300" distR="114300" simplePos="0" relativeHeight="251666432" behindDoc="0" locked="0" layoutInCell="1" allowOverlap="1" wp14:anchorId="1D42F024" wp14:editId="2C03669A">
-                      <wp:simplePos x="0" y="0"/>
-                      <wp:positionH relativeFrom="column">
-                        <wp:posOffset>-132715</wp:posOffset>
-                      </wp:positionH>
-                      <wp:positionV relativeFrom="paragraph">
-                        <wp:posOffset>140970</wp:posOffset>
-                      </wp:positionV>
-                      <wp:extent cx="266700" cy="0"/>
-                      <wp:effectExtent l="0" t="0" r="0" b="0"/>
-                      <wp:wrapNone/>
-                      <wp:docPr id="10" name="Connecteur droit 10"/>
-                      <wp:cNvGraphicFramePr/>
-                      <a:graphic xmlns:a="http://schemas.openxmlformats.org/drawingml/2006/main">
-                        <a:graphicData uri="http://schemas.microsoft.com/office/word/2010/wordprocessingShape">
-                          <wps:wsp>
-                            <wps:cNvCnPr/>
-                            <wps:spPr>
-                              <a:xfrm flipH="1" flipV="1">
-                                <a:off x="0" y="0"/>
-                                <a:ext cx="266700" cy="0"/>
-                              </a:xfrm>
-                              <a:prstGeom prst="line">
-                                <a:avLst/>
-                              </a:prstGeom>
-                            </wps:spPr>
-                            <wps:style>
-                              <a:lnRef idx="1">
-                                <a:schemeClr val="dk1"/>
-                              </a:lnRef>
-                              <a:fillRef idx="0">
-                                <a:schemeClr val="dk1"/>
-                              </a:fillRef>
-                              <a:effectRef idx="0">
-                                <a:schemeClr val="dk1"/>
-                              </a:effectRef>
-                              <a:fontRef idx="minor">
-                                <a:schemeClr val="tx1"/>
-                              </a:fontRef>
-                            </wps:style>
-                            <wps:bodyPr/>
-                          </wps:wsp>
-                        </a:graphicData>
-                      </a:graphic>
-                      <wp14:sizeRelH relativeFrom="margin">
-                        <wp14:pctWidth>0</wp14:pctWidth>
-                      </wp14:sizeRelH>
-                      <wp14:sizeRelV relativeFrom="margin">
-                        <wp14:pctHeight>0</wp14:pctHeight>
-                      </wp14:sizeRelV>
-                    </wp:anchor>
-                  </w:drawing>
-                </mc:Choice>
-                <mc:Fallback>
-                  <w:pict>
-                    <v:line w14:anchorId="483F5E75" id="Connecteur droit 10" o:spid="_x0000_s1026" style="position:absolute;flip:x y;z-index:251666432;visibility:visible;mso-wrap-style:square;mso-width-percent:0;mso-height-percent:0;mso-wrap-distance-left:9pt;mso-wrap-distance-top:0;mso-wrap-distance-right:9pt;mso-wrap-distance-bottom:0;mso-position-horizontal:absolute;mso-position-horizontal-relative:text;mso-position-vertical:absolute;mso-position-vertical-relative:text;mso-width-percent:0;mso-height-percent:0;mso-width-relative:margin;mso-height-relative:margin" from="-10.45pt,11.1pt" to="10.55pt,11.1pt" o:gfxdata="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" strokecolor="black [3200]" strokeweight=".5pt">
-                      <v:stroke joinstyle="miter"/>
-                    </v:line>
-                  </w:pict>
-                </mc:Fallback>
-              </mc:AlternateContent>
-            </w:r>
-            <w:r>
-              <w:rPr>
-                <w:rFonts w:ascii="Times New Roman" w:hAnsi="Times New Roman" w:cs="Times New Roman"/>
-                <w:sz w:val="28"/>
-                <w:lang w:val="fr-CA"/>
-              </w:rPr>
-              <w:t>Uranus</w:t>
-            </w:r>
-          </w:p>
-          <w:p>
-            <w:pPr>
-              <w:jc w:val="center"/>
-              <w:rPr>
-                <w:rFonts w:ascii="Times New Roman" w:hAnsi="Times New Roman" w:cs="Times New Roman"/>
-                <w:sz w:val="28"/>
-                <w:lang w:val="fr-CA"/>
-              </w:rPr>
-            </w:pPr>
-            <w:r>
-              <w:rPr>
-                <w:rFonts w:ascii="Times New Roman" w:hAnsi="Times New Roman" w:cs="Times New Roman"/>
-                <w:lang w:val="fr-CA"/>
-              </w:rPr>
-              <w:t>La ciel</w:t>
-            </w:r>
-          </w:p>
-        </w:tc>
-        <w:tc>
-          <w:tcPr>
-            <w:tcW w:w="1559" w:type="dxa"/>
-          </w:tcPr>
-          <w:p>
-            <w:pPr>
-              <w:jc w:val="center"/>
-              <w:rPr>
-                <w:rFonts w:ascii="Times New Roman" w:hAnsi="Times New Roman" w:cs="Times New Roman"/>
-                <w:sz w:val="28"/>
-                <w:lang w:val="fr-CA"/>
-              </w:rPr>
-            </w:pPr>
-            <w:r>
-              <w:rPr>
-                <w:rFonts w:ascii="Times New Roman" w:hAnsi="Times New Roman" w:cs="Times New Roman"/>
-                <w:sz w:val="28"/>
-                <w:lang w:val="fr-CA"/>
-              </w:rPr>
-              <w:t>Pontus</w:t>
-            </w:r>
-          </w:p>
-          <w:p>
-            <w:pPr>
-              <w:jc w:val="center"/>
-              <w:rPr>
-                <w:rFonts w:ascii="Times New Roman" w:hAnsi="Times New Roman" w:cs="Times New Roman"/>
-                <w:sz w:val="28"/>
-                <w:lang w:val="fr-CA"/>
-              </w:rPr>
-            </w:pPr>
-            <w:r>
-              <w:rPr>
-                <w:rFonts w:ascii="Times New Roman" w:hAnsi="Times New Roman" w:cs="Times New Roman"/>
-                <w:lang w:val="fr-CA"/>
-              </w:rPr>
-              <w:t>La mer</w:t>
-            </w:r>
-          </w:p>
-        </w:tc>
-        <w:tc>
-          <w:tcPr>
-            <w:tcW w:w="3117" w:type="dxa"/>
-          </w:tcPr>
-          <w:p>
-            <w:pPr>
-              <w:jc w:val="center"/>
-              <w:rPr>
-                <w:rFonts w:ascii="Times New Roman" w:hAnsi="Times New Roman" w:cs="Times New Roman"/>
-                <w:sz w:val="28"/>
-                <w:lang w:val="fr-CA"/>
-              </w:rPr>
-            </w:pPr>
-          </w:p>
-        </w:tc>
-      </w:tr>
-    </w:tbl>
-    <w:p>
-      <w:pPr>
-        <w:rPr>
-          <w:rFonts w:ascii="Times New Roman" w:hAnsi="Times New Roman" w:cs="Times New Roman"/>
-          <w:lang w:val="fr-CA"/>
-        </w:rPr>
-      </w:pPr>
-    </w:p>
-    <w:p>
-      <w:pPr>
-        <w:rPr>
-          <w:rFonts w:ascii="Times New Roman" w:hAnsi="Times New Roman" w:cs="Times New Roman"/>
-          <w:lang w:val="fr-CA"/>
-        </w:rPr>
-      </w:pPr>
-      <w:r>
-        <w:rPr>
-          <w:rFonts w:ascii="Times New Roman" w:hAnsi="Times New Roman" w:cs="Times New Roman"/>
-          <w:sz w:val="28"/>
-          <w:lang w:val="fr-CA"/>
-        </w:rPr>
-        <mc:AlternateContent>
-          <mc:Choice Requires="wps">
-            <w:drawing>
-              <wp:anchor distT="0" distB="0" distL="114300" distR="114300" simplePos="0" relativeHeight="251668480" behindDoc="0" locked="0" layoutInCell="1" allowOverlap="1" wp14:anchorId="1983ED67" wp14:editId="75373885">
-                <wp:simplePos x="0" y="0"/>
-                <wp:positionH relativeFrom="column">
-                  <wp:posOffset>1000125</wp:posOffset>
-                </wp:positionH>
-                <wp:positionV relativeFrom="page">
-                  <wp:posOffset>3809365</wp:posOffset>
-                </wp:positionV>
-                <wp:extent cx="0" cy="323850"/>
-                <wp:effectExtent l="0" t="0" r="38100" b="19050"/>
-                <wp:wrapNone/>
-                <wp:docPr id="12" name="Connecteur droit 12"/>
-                <wp:cNvGraphicFramePr/>
-                <a:graphic xmlns:a="http://schemas.openxmlformats.org/drawingml/2006/main">
-                  <a:graphicData uri="http://schemas.microsoft.com/office/word/2010/wordprocessingShape">
-                    <wps:wsp>
-                      <wps:cNvCnPr/>
-                      <wps:spPr>
-                        <a:xfrm flipH="1" flipV="1">
-                          <a:off x="0" y="0"/>
-                          <a:ext cx="0" cy="323850"/>
-                        </a:xfrm>
-                        <a:prstGeom prst="line">
-                          <a:avLst/>
-                        </a:prstGeom>
-                      </wps:spPr>
-                      <wps:style>
-                        <a:lnRef idx="1">
-                          <a:schemeClr val="dk1"/>
-                        </a:lnRef>
-                        <a:fillRef idx="0">
-                          <a:schemeClr val="dk1"/>
-                        </a:fillRef>
-                        <a:effectRef idx="0">
-                          <a:schemeClr val="dk1"/>
-                        </a:effectRef>
-                        <a:fontRef idx="minor">
-                          <a:schemeClr val="tx1"/>
-                        </a:fontRef>
-                      </wps:style>
-                      <wps:bodyPr/>
-                    </wps:wsp>
-                  </a:graphicData>
-                </a:graphic>
-                <wp14:sizeRelH relativeFrom="margin">
-                  <wp14:pctWidth>0</wp14:pctWidth>
-                </wp14:sizeRelH>
-                <wp14:sizeRelV relativeFrom="margin">
-                  <wp14:pctHeight>0</wp14:pctHeight>
-                </wp14:sizeRelV>
-              </wp:anchor>
-            </w:drawing>
-          </mc:Choice>
-          <mc:Fallback>
-            <w:pict>
-              <v:line w14:anchorId="176FB465" id="Connecteur droit 12" o:spid="_x0000_s1026" style="position:absolute;flip:x y;z-index:251668480;visibility:visible;mso-wrap-style:square;mso-width-percent:0;mso-height-percent:0;mso-wrap-distance-left:9pt;mso-wrap-distance-top:0;mso-wrap-distance-right:9pt;mso-wrap-distance-bottom:0;mso-position-horizontal:absolute;mso-position-horizontal-relative:text;mso-position-vertical:absolute;mso-position-vertical-relative:page;mso-width-percent:0;mso-height-percent:0;mso-width-relative:margin;mso-height-relative:margin" from="78.75pt,299.95pt" to="78.75pt,325.45pt" o:gfxdata="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" strokecolor="black [3200]" strokeweight=".5pt">
-                <v:stroke joinstyle="miter"/>
-                <w10:wrap anchory="page"/>
-              </v:line>
-            </w:pict>
-          </mc:Fallback>
-        </mc:AlternateContent>
-      </w:r>
-      <w:r>
-        <w:rPr>
-          <w:rFonts w:ascii="Times New Roman" w:hAnsi="Times New Roman" w:cs="Times New Roman"/>
-          <w:sz w:val="28"/>
-          <w:lang w:val="fr-CA"/>
-        </w:rPr>
-        <mc:AlternateContent>
-          <mc:Choice Requires="wps">
-            <w:drawing>
-              <wp:anchor distT="0" distB="0" distL="114300" distR="114300" simplePos="0" relativeHeight="251669504" behindDoc="0" locked="0" layoutInCell="1" allowOverlap="1" wp14:anchorId="628037AE" wp14:editId="6BE507AB">
-                <wp:simplePos x="0" y="0"/>
-                <wp:positionH relativeFrom="column">
-                  <wp:posOffset>2819400</wp:posOffset>
-                </wp:positionH>
-                <wp:positionV relativeFrom="page">
-                  <wp:posOffset>3799840</wp:posOffset>
-                </wp:positionV>
-                <wp:extent cx="0" cy="323850"/>
-                <wp:effectExtent l="0" t="0" r="38100" b="19050"/>
-                <wp:wrapNone/>
-                <wp:docPr id="13" name="Connecteur droit 13"/>
-                <wp:cNvGraphicFramePr/>
-                <a:graphic xmlns:a="http://schemas.openxmlformats.org/drawingml/2006/main">
-                  <a:graphicData uri="http://schemas.microsoft.com/office/word/2010/wordprocessingShape">
-                    <wps:wsp>
-                      <wps:cNvCnPr/>
-                      <wps:spPr>
-                        <a:xfrm flipH="1" flipV="1">
-                          <a:off x="0" y="0"/>
-                          <a:ext cx="0" cy="323850"/>
-                        </a:xfrm>
-                        <a:prstGeom prst="line">
-                          <a:avLst/>
-                        </a:prstGeom>
-                      </wps:spPr>
-                      <wps:style>
-                        <a:lnRef idx="1">
-                          <a:schemeClr val="dk1"/>
-                        </a:lnRef>
-                        <a:fillRef idx="0">
-                          <a:schemeClr val="dk1"/>
-                        </a:fillRef>
-                        <a:effectRef idx="0">
-                          <a:schemeClr val="dk1"/>
-                        </a:effectRef>
-                        <a:fontRef idx="minor">
-                          <a:schemeClr val="tx1"/>
-                        </a:fontRef>
-                      </wps:style>
-                      <wps:bodyPr/>
-                    </wps:wsp>
-                  </a:graphicData>
-                </a:graphic>
-                <wp14:sizeRelH relativeFrom="margin">
-                  <wp14:pctWidth>0</wp14:pctWidth>
-                </wp14:sizeRelH>
-                <wp14:sizeRelV relativeFrom="margin">
-                  <wp14:pctHeight>0</wp14:pctHeight>
-                </wp14:sizeRelV>
-              </wp:anchor>
-            </w:drawing>
-          </mc:Choice>
-          <mc:Fallback>
-            <w:pict>
-              <v:line w14:anchorId="18A88F3F" id="Connecteur droit 13" o:spid="_x0000_s1026" style="position:absolute;flip:x y;z-index:251669504;visibility:visible;mso-wrap-style:square;mso-width-percent:0;mso-height-percent:0;mso-wrap-distance-left:9pt;mso-wrap-distance-top:0;mso-wrap-distance-right:9pt;mso-wrap-distance-bottom:0;mso-position-horizontal:absolute;mso-position-horizontal-relative:text;mso-position-vertical:absolute;mso-position-vertical-relative:page;mso-width-percent:0;mso-height-percent:0;mso-width-relative:margin;mso-height-relative:margin" from="222pt,299.2pt" to="222pt,324.7pt" o:gfxdata="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" strokecolor="black [3200]" strokeweight=".5pt">
-                <v:stroke joinstyle="miter"/>
-                <w10:wrap anchory="page"/>
-              </v:line>
-            </w:pict>
-          </mc:Fallback>
-        </mc:AlternateContent>
-      </w:r>
       <w:r>
         <w:rPr>
           <w:rFonts w:ascii="Times New Roman" w:hAnsi="Times New Roman" w:cs="Times New Roman"/>
           <w:noProof/>
           <w:lang w:val="fr-CA"/>
         </w:rPr>
-        <mc:AlternateContent>
-          <mc:Choice Requires="wps">
-            <w:drawing>
-              <wp:anchor distT="45720" distB="45720" distL="114300" distR="114300" simplePos="0" relativeHeight="251670528" behindDoc="0" locked="0" layoutInCell="1" allowOverlap="1" wp14:anchorId="4C6415D2" wp14:editId="36A5E5F1">
-                <wp:simplePos x="0" y="0"/>
-                <wp:positionH relativeFrom="margin">
-                  <wp:posOffset>495300</wp:posOffset>
-                </wp:positionH>
-                <wp:positionV relativeFrom="page">
-                  <wp:posOffset>4191635</wp:posOffset>
-                </wp:positionV>
-                <wp:extent cx="1009650" cy="436245"/>
-                <wp:effectExtent l="0" t="0" r="0" b="1905"/>
-                <wp:wrapNone/>
-                <wp:docPr id="217" name="Zone de texte 2"/>
-                <wp:cNvGraphicFramePr>
-                  <a:graphicFrameLocks xmlns:a="http://schemas.openxmlformats.org/drawingml/2006/main"/>
-                </wp:cNvGraphicFramePr>
-                <a:graphic xmlns:a="http://schemas.openxmlformats.org/drawingml/2006/main">
-                  <a:graphicData uri="http://schemas.microsoft.com/office/word/2010/wordprocessingShape">
-                    <wps:wsp>
-                      <wps:cNvSpPr txBox="1">
-                        <a:spLocks noChangeArrowheads="1"/>
-                      </wps:cNvSpPr>
-                      <wps:spPr bwMode="auto">
-                        <a:xfrm>
-                          <a:off x="0" y="0"/>
-                          <a:ext cx="1009650" cy="436245"/>
-                        </a:xfrm>
-                        <a:prstGeom prst="rect">
-                          <a:avLst/>
-                        </a:prstGeom>
-                        <a:solidFill>
-                          <a:srgbClr val="FFFFFF"/>
-                        </a:solidFill>
-                        <a:ln w="9525">
-                          <a:noFill/>
-                          <a:miter lim="800000"/>
-                          <a:headEnd/>
-                          <a:tailEnd/>
-                        </a:ln>
-                      </wps:spPr>
-                      <wps:txbx>
-                        <w:txbxContent>
-                          <w:p>
-                            <w:pPr>
-                              <w:rPr>
-                                <w:sz w:val="28"/>
-                                <w:lang w:val="fr-CA"/>
-                              </w:rPr>
-                            </w:pPr>
-                            <w:r>
-                              <w:rPr>
-                                <w:sz w:val="28"/>
-                                <w:lang w:val="fr-CA"/>
-                              </w:rPr>
-                              <w:t>3 Cyclopes</w:t>
-                            </w:r>
-                          </w:p>
-                        </w:txbxContent>
-                      </wps:txbx>
-                      <wps:bodyPr rot="0" vert="horz" wrap="square" lIns="91440" tIns="45720" rIns="91440" bIns="45720" anchor="t" anchorCtr="0">
-                        <a:spAutoFit/>
-                      </wps:bodyPr>
-                    </wps:wsp>
-                  </a:graphicData>
-                </a:graphic>
-                <wp14:sizeRelH relativeFrom="margin">
-                  <wp14:pctWidth>0</wp14:pctWidth>
-                </wp14:sizeRelH>
-                <wp14:sizeRelV relativeFrom="margin">
-                  <wp14:pctHeight>20000</wp14:pctHeight>
-                </wp14:sizeRelV>
-              </wp:anchor>
-            </w:drawing>
-          </mc:Choice>
-          <mc:Fallback>
-            <w:pict>
-              <v:shapetype w14:anchorId="4C6415D2" id="_x0000_t202" coordsize="21600,21600" o:spt="202" path="m,l,21600r21600,l21600,xe">
-                <v:stroke joinstyle="miter"/>
-                <v:path gradientshapeok="t" o:connecttype="rect"/>
-              </v:shapetype>
-              <v:shape id="Zone de texte 2" o:spid="_x0000_s1026" type="#_x0000_t202" style="position:absolute;margin-left:39pt;margin-top:330.05pt;width:79.5pt;height:34.35pt;z-index:251670528;visibility:visible;mso-wrap-style:square;mso-width-percent:0;mso-height-percent:200;mso-wrap-distance-left:9pt;mso-wrap-distance-top:3.6pt;mso-wrap-distance-right:9pt;mso-wrap-distance-bottom:3.6pt;mso-position-horizontal:absolute;mso-position-horizontal-relative:margin;mso-position-vertical:absolute;mso-position-vertical-relative:page;mso-width-percent:0;mso-height-percent:200;mso-width-relative:margin;mso-height-relative:margin;v-text-anchor:top" o:gfxdata="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" stroked="f">
-                <v:textbox style="mso-fit-shape-to-text:t">
-                  <w:txbxContent>
-                    <w:p>
-                      <w:pPr>
-                        <w:rPr>
-                          <w:sz w:val="28"/>
-                          <w:lang w:val="fr-CA"/>
-                        </w:rPr>
-                      </w:pPr>
-                      <w:r>
-                        <w:rPr>
-                          <w:sz w:val="28"/>
-                          <w:lang w:val="fr-CA"/>
-                        </w:rPr>
-                        <w:t>3 Cyclopes</w:t>
-                      </w:r>
-                    </w:p>
-                  </w:txbxContent>
-                </v:textbox>
-                <w10:wrap anchorx="margin" anchory="page"/>
-              </v:shape>
-            </w:pict>
-          </mc:Fallback>
-        </mc:AlternateContent>
-      </w:r>
-      <w:r>
-        <w:rPr>
-          <w:rFonts w:ascii="Times New Roman" w:hAnsi="Times New Roman" w:cs="Times New Roman"/>
-          <w:noProof/>
-          <w:lang w:val="fr-CA"/>
-        </w:rPr>
-        <mc:AlternateContent>
-          <mc:Choice Requires="wps">
-            <w:drawing>
-              <wp:anchor distT="45720" distB="45720" distL="114300" distR="114300" simplePos="0" relativeHeight="251671552" behindDoc="0" locked="0" layoutInCell="1" allowOverlap="1" wp14:anchorId="1573216D" wp14:editId="7CD60206">
-                <wp:simplePos x="0" y="0"/>
-                <wp:positionH relativeFrom="margin">
-                  <wp:posOffset>2009140</wp:posOffset>
-                </wp:positionH>
-                <wp:positionV relativeFrom="page">
-                  <wp:posOffset>4199890</wp:posOffset>
-                </wp:positionV>
-                <wp:extent cx="1628775" cy="436245"/>
-                <wp:effectExtent l="0" t="0" r="9525" b="1905"/>
-                <wp:wrapNone/>
-                <wp:docPr id="14" name="Zone de texte 2"/>
-                <wp:cNvGraphicFramePr>
-                  <a:graphicFrameLocks xmlns:a="http://schemas.openxmlformats.org/drawingml/2006/main"/>
-                </wp:cNvGraphicFramePr>
-                <a:graphic xmlns:a="http://schemas.openxmlformats.org/drawingml/2006/main">
-                  <a:graphicData uri="http://schemas.microsoft.com/office/word/2010/wordprocessingShape">
-                    <wps:wsp>
-                      <wps:cNvSpPr txBox="1">
-                        <a:spLocks noChangeArrowheads="1"/>
-                      </wps:cNvSpPr>
-                      <wps:spPr bwMode="auto">
-                        <a:xfrm>
-                          <a:off x="0" y="0"/>
-                          <a:ext cx="1628775" cy="436245"/>
-                        </a:xfrm>
-                        <a:prstGeom prst="rect">
-                          <a:avLst/>
-                        </a:prstGeom>
-                        <a:solidFill>
-                          <a:srgbClr val="FFFFFF"/>
-                        </a:solidFill>
-                        <a:ln w="9525">
-                          <a:noFill/>
-                          <a:miter lim="800000"/>
-                          <a:headEnd/>
-                          <a:tailEnd/>
-                        </a:ln>
-                      </wps:spPr>
-                      <wps:txbx>
-                        <w:txbxContent>
-                          <w:p>
-                            <w:pPr>
-                              <w:rPr>
-                                <w:sz w:val="28"/>
-                                <w:lang w:val="fr-CA"/>
-                              </w:rPr>
-                            </w:pPr>
-                            <w:r>
-                              <w:rPr>
-                                <w:sz w:val="28"/>
-                                <w:lang w:val="fr-CA"/>
-                              </w:rPr>
-                              <w:t xml:space="preserve">3 </w:t>
-                            </w:r>
-                            <w:proofErr w:type="spellStart"/>
-                            <w:r>
-                              <w:rPr>
-                                <w:sz w:val="28"/>
-                                <w:lang w:val="fr-CA"/>
-                              </w:rPr>
-                              <w:t>Hecantoncheires</w:t>
-                            </w:r>
-                            <w:proofErr w:type="spellEnd"/>
-                          </w:p>
-                        </w:txbxContent>
-                      </wps:txbx>
-                      <wps:bodyPr rot="0" vert="horz" wrap="square" lIns="91440" tIns="45720" rIns="91440" bIns="45720" anchor="t" anchorCtr="0">
-                        <a:spAutoFit/>
-                      </wps:bodyPr>
-                    </wps:wsp>
-                  </a:graphicData>
-                </a:graphic>
-                <wp14:sizeRelH relativeFrom="margin">
-                  <wp14:pctWidth>0</wp14:pctWidth>
-                </wp14:sizeRelH>
-                <wp14:sizeRelV relativeFrom="margin">
-                  <wp14:pctHeight>20000</wp14:pctHeight>
-                </wp14:sizeRelV>
-              </wp:anchor>
-            </w:drawing>
-          </mc:Choice>
-          <mc:Fallback>
-            <w:pict>
-              <v:shape w14:anchorId="1573216D" id="_x0000_s1027" type="#_x0000_t202" style="position:absolute;margin-left:158.2pt;margin-top:330.7pt;width:128.25pt;height:34.35pt;z-index:251671552;visibility:visible;mso-wrap-style:square;mso-width-percent:0;mso-height-percent:200;mso-wrap-distance-left:9pt;mso-wrap-distance-top:3.6pt;mso-wrap-distance-right:9pt;mso-wrap-distance-bottom:3.6pt;mso-position-horizontal:absolute;mso-position-horizontal-relative:margin;mso-position-vertical:absolute;mso-position-vertical-relative:page;mso-width-percent:0;mso-height-percent:200;mso-width-relative:margin;mso-height-relative:margin;v-text-anchor:top" o:gfxdata="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" stroked="f">
-                <v:textbox style="mso-fit-shape-to-text:t">
-                  <w:txbxContent>
-                    <w:p>
-                      <w:pPr>
-                        <w:rPr>
-                          <w:sz w:val="28"/>
-                          <w:lang w:val="fr-CA"/>
-                        </w:rPr>
-                      </w:pPr>
-                      <w:r>
-                        <w:rPr>
-                          <w:sz w:val="28"/>
-                          <w:lang w:val="fr-CA"/>
-                        </w:rPr>
-                        <w:t xml:space="preserve">3 </w:t>
-                      </w:r>
-                      <w:proofErr w:type="spellStart"/>
-                      <w:r>
-                        <w:rPr>
-                          <w:sz w:val="28"/>
-                          <w:lang w:val="fr-CA"/>
-                        </w:rPr>
-                        <w:t>Hecantoncheires</w:t>
-                      </w:r>
-                      <w:proofErr w:type="spellEnd"/>
-                    </w:p>
-                  </w:txbxContent>
-                </v:textbox>
-                <w10:wrap anchorx="margin" anchory="page"/>
-              </v:shape>
-            </w:pict>
-          </mc:Fallback>
-        </mc:AlternateContent>
-      </w:r>
-      <w:r>
-        <w:rPr>
-          <w:rFonts w:ascii="Times New Roman" w:hAnsi="Times New Roman" w:cs="Times New Roman"/>
-          <w:sz w:val="28"/>
-          <w:lang w:val="fr-CA"/>
-        </w:rPr>
-        <mc:AlternateContent>
-          <mc:Choice Requires="wps">
-            <w:drawing>
-              <wp:anchor distT="0" distB="0" distL="114300" distR="114300" simplePos="0" relativeHeight="251667456" behindDoc="0" locked="0" layoutInCell="1" allowOverlap="1" wp14:anchorId="39189F8F" wp14:editId="00AE02B3">
-                <wp:simplePos x="0" y="0"/>
-                <wp:positionH relativeFrom="column">
-                  <wp:posOffset>1000125</wp:posOffset>
-                </wp:positionH>
-                <wp:positionV relativeFrom="page">
-                  <wp:posOffset>3790315</wp:posOffset>
-                </wp:positionV>
-                <wp:extent cx="3676650" cy="9525"/>
-                <wp:effectExtent l="0" t="0" r="19050" b="28575"/>
-                <wp:wrapNone/>
-                <wp:docPr id="11" name="Connecteur droit 11"/>
-                <wp:cNvGraphicFramePr/>
-                <a:graphic xmlns:a="http://schemas.openxmlformats.org/drawingml/2006/main">
-                  <a:graphicData uri="http://schemas.microsoft.com/office/word/2010/wordprocessingShape">
-                    <wps:wsp>
-                      <wps:cNvCnPr/>
-                      <wps:spPr>
-                        <a:xfrm flipH="1">
-                          <a:off x="0" y="0"/>
-                          <a:ext cx="3676650" cy="9525"/>
-                        </a:xfrm>
-                        <a:prstGeom prst="line">
-                          <a:avLst/>
-                        </a:prstGeom>
-                      </wps:spPr>
-                      <wps:style>
-                        <a:lnRef idx="1">
-                          <a:schemeClr val="dk1"/>
-                        </a:lnRef>
-                        <a:fillRef idx="0">
-                          <a:schemeClr val="dk1"/>
-                        </a:fillRef>
-                        <a:effectRef idx="0">
-                          <a:schemeClr val="dk1"/>
-                        </a:effectRef>
-                        <a:fontRef idx="minor">
-                          <a:schemeClr val="tx1"/>
-                        </a:fontRef>
-                      </wps:style>
-                      <wps:bodyPr/>
-                    </wps:wsp>
-                  </a:graphicData>
-                </a:graphic>
-                <wp14:sizeRelH relativeFrom="margin">
-                  <wp14:pctWidth>0</wp14:pctWidth>
-                </wp14:sizeRelH>
-                <wp14:sizeRelV relativeFrom="margin">
-                  <wp14:pctHeight>0</wp14:pctHeight>
-                </wp14:sizeRelV>
-              </wp:anchor>
-            </w:drawing>
-          </mc:Choice>
-          <mc:Fallback>
-            <w:pict>
-              <v:line w14:anchorId="249FD020" id="Connecteur droit 11" o:spid="_x0000_s1026" style="position:absolute;flip:x;z-index:251667456;visibility:visible;mso-wrap-style:square;mso-width-percent:0;mso-height-percent:0;mso-wrap-distance-left:9pt;mso-wrap-distance-top:0;mso-wrap-distance-right:9pt;mso-wrap-distance-bottom:0;mso-position-horizontal:absolute;mso-position-horizontal-relative:text;mso-position-vertical:absolute;mso-position-vertical-relative:page;mso-width-percent:0;mso-height-percent:0;mso-width-relative:margin;mso-height-relative:margin" from="78.75pt,298.45pt" to="368.25pt,299.2pt" o:gfxdata="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" strokecolor="black [3200]" strokeweight=".5pt">
-                <v:stroke joinstyle="miter"/>
-                <w10:wrap anchory="page"/>
-              </v:line>
-            </w:pict>
-          </mc:Fallback>
-        </mc:AlternateContent>
-      </w:r>
-      <w:r>
-        <w:rPr>
-          <w:rFonts w:ascii="Times New Roman" w:hAnsi="Times New Roman" w:cs="Times New Roman"/>
-          <w:sz w:val="28"/>
-          <w:lang w:val="fr-CA"/>
-        </w:rPr>
-        <mc:AlternateContent>
-          <mc:Choice Requires="wps">
-            <w:drawing>
-              <wp:anchor distT="0" distB="0" distL="114300" distR="114300" simplePos="0" relativeHeight="251672576" behindDoc="0" locked="0" layoutInCell="1" allowOverlap="1" wp14:anchorId="2EAA4706" wp14:editId="55737B49">
-                <wp:simplePos x="0" y="0"/>
-                <wp:positionH relativeFrom="column">
-                  <wp:posOffset>4676775</wp:posOffset>
-                </wp:positionH>
-                <wp:positionV relativeFrom="page">
-                  <wp:posOffset>3790315</wp:posOffset>
-                </wp:positionV>
-                <wp:extent cx="9525" cy="1276350"/>
-                <wp:effectExtent l="0" t="0" r="28575" b="19050"/>
-                <wp:wrapNone/>
-                <wp:docPr id="15" name="Connecteur droit 15"/>
-                <wp:cNvGraphicFramePr/>
-                <a:graphic xmlns:a="http://schemas.openxmlformats.org/drawingml/2006/main">
-                  <a:graphicData uri="http://schemas.microsoft.com/office/word/2010/wordprocessingShape">
-                    <wps:wsp>
-                      <wps:cNvCnPr/>
-                      <wps:spPr>
-                        <a:xfrm flipH="1" flipV="1">
-                          <a:off x="0" y="0"/>
-                          <a:ext cx="9525" cy="1276350"/>
-                        </a:xfrm>
-                        <a:prstGeom prst="line">
-                          <a:avLst/>
-                        </a:prstGeom>
-                      </wps:spPr>
-                      <wps:style>
-                        <a:lnRef idx="1">
-                          <a:schemeClr val="dk1"/>
-                        </a:lnRef>
-                        <a:fillRef idx="0">
-                          <a:schemeClr val="dk1"/>
-                        </a:fillRef>
-                        <a:effectRef idx="0">
-                          <a:schemeClr val="dk1"/>
-                        </a:effectRef>
-                        <a:fontRef idx="minor">
-                          <a:schemeClr val="tx1"/>
-                        </a:fontRef>
-                      </wps:style>
-                      <wps:bodyPr/>
-                    </wps:wsp>
-                  </a:graphicData>
-                </a:graphic>
-                <wp14:sizeRelH relativeFrom="margin">
-                  <wp14:pctWidth>0</wp14:pctWidth>
-                </wp14:sizeRelH>
-                <wp14:sizeRelV relativeFrom="margin">
-                  <wp14:pctHeight>0</wp14:pctHeight>
-                </wp14:sizeRelV>
-              </wp:anchor>
-            </w:drawing>
-          </mc:Choice>
-          <mc:Fallback>
-            <w:pict>
-              <v:line w14:anchorId="364E9231" id="Connecteur droit 15" o:spid="_x0000_s1026" style="position:absolute;flip:x y;z-index:251672576;visibility:visible;mso-wrap-style:square;mso-width-percent:0;mso-height-percent:0;mso-wrap-distance-left:9pt;mso-wrap-distance-top:0;mso-wrap-distance-right:9pt;mso-wrap-distance-bottom:0;mso-position-horizontal:absolute;mso-position-horizontal-relative:text;mso-position-vertical:absolute;mso-position-vertical-relative:page;mso-width-percent:0;mso-height-percent:0;mso-width-relative:margin;mso-height-relative:margin" from="368.25pt,298.45pt" to="369pt,398.95pt" o:gfxdata="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" strokecolor="black [3200]" strokeweight=".5pt">
-                <v:stroke joinstyle="miter"/>
-                <w10:wrap anchory="page"/>
-              </v:line>
-            </w:pict>
-          </mc:Fallback>
-        </mc:AlternateContent>
-      </w:r>
-      <w:r>
-        <w:rPr>
-          <w:rFonts w:ascii="Times New Roman" w:hAnsi="Times New Roman" w:cs="Times New Roman"/>
-          <w:noProof/>
-          <w:lang w:val="fr-CA"/>
-        </w:rPr>
-        <mc:AlternateContent>
-          <mc:Choice Requires="wps">
-            <w:drawing>
-              <wp:anchor distT="45720" distB="45720" distL="114300" distR="114300" simplePos="0" relativeHeight="251673600" behindDoc="0" locked="0" layoutInCell="1" allowOverlap="1" wp14:anchorId="4A4D7726" wp14:editId="18E0C3E0">
-                <wp:simplePos x="0" y="0"/>
-                <wp:positionH relativeFrom="margin">
-                  <wp:posOffset>4219575</wp:posOffset>
-                </wp:positionH>
-                <wp:positionV relativeFrom="page">
-                  <wp:posOffset>5105400</wp:posOffset>
-                </wp:positionV>
-                <wp:extent cx="933450" cy="333375"/>
-                <wp:effectExtent l="0" t="0" r="0" b="9525"/>
-                <wp:wrapNone/>
-                <wp:docPr id="16" name="Zone de texte 2"/>
-                <wp:cNvGraphicFramePr>
-                  <a:graphicFrameLocks xmlns:a="http://schemas.openxmlformats.org/drawingml/2006/main"/>
-                </wp:cNvGraphicFramePr>
-                <a:graphic xmlns:a="http://schemas.openxmlformats.org/drawingml/2006/main">
-                  <a:graphicData uri="http://schemas.microsoft.com/office/word/2010/wordprocessingShape">
-                    <wps:wsp>
-                      <wps:cNvSpPr txBox="1">
-                        <a:spLocks noChangeArrowheads="1"/>
-                      </wps:cNvSpPr>
-                      <wps:spPr bwMode="auto">
-                        <a:xfrm>
-                          <a:off x="0" y="0"/>
-                          <a:ext cx="933450" cy="333375"/>
-                        </a:xfrm>
-                        <a:prstGeom prst="rect">
-                          <a:avLst/>
-                        </a:prstGeom>
-                        <a:solidFill>
-                          <a:srgbClr val="FFFFFF"/>
-                        </a:solidFill>
-                        <a:ln w="9525">
-                          <a:noFill/>
-                          <a:miter lim="800000"/>
-                          <a:headEnd/>
-                          <a:tailEnd/>
-                        </a:ln>
-                      </wps:spPr>
-                      <wps:txbx>
-                        <w:txbxContent>
-                          <w:p>
-                            <w:pPr>
-                              <w:jc w:val="center"/>
-                              <w:rPr>
-                                <w:sz w:val="28"/>
-                                <w:lang w:val="fr-CA"/>
-                              </w:rPr>
-                            </w:pPr>
-                            <w:r>
-                              <w:rPr>
-                                <w:sz w:val="28"/>
-                                <w:lang w:val="fr-CA"/>
-                              </w:rPr>
-                              <w:t>12 Titans</w:t>
-                            </w:r>
-                          </w:p>
-                        </w:txbxContent>
-                      </wps:txbx>
-                      <wps:bodyPr rot="0" vert="horz" wrap="square" lIns="91440" tIns="45720" rIns="91440" bIns="45720" anchor="t" anchorCtr="0">
-                        <a:noAutofit/>
-                      </wps:bodyPr>
-                    </wps:wsp>
-                  </a:graphicData>
-                </a:graphic>
-                <wp14:sizeRelH relativeFrom="margin">
-                  <wp14:pctWidth>0</wp14:pctWidth>
-                </wp14:sizeRelH>
-                <wp14:sizeRelV relativeFrom="margin">
-                  <wp14:pctHeight>0</wp14:pctHeight>
-                </wp14:sizeRelV>
-              </wp:anchor>
-            </w:drawing>
-          </mc:Choice>
-          <mc:Fallback>
-            <w:pict>
-              <v:shape w14:anchorId="4A4D7726" id="_x0000_s1028" type="#_x0000_t202" style="position:absolute;margin-left:332.25pt;margin-top:402pt;width:73.5pt;height:26.25pt;z-index:251673600;visibility:visible;mso-wrap-style:square;mso-width-percent:0;mso-height-percent:0;mso-wrap-distance-left:9pt;mso-wrap-distance-top:3.6pt;mso-wrap-distance-right:9pt;mso-wrap-distance-bottom:3.6pt;mso-position-horizontal:absolute;mso-position-horizontal-relative:margin;mso-position-vertical:absolute;mso-position-vertical-relative:page;mso-width-percent:0;mso-height-percent:0;mso-width-relative:margin;mso-height-relative:margin;v-text-anchor:top" o:gfxdata="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" stroked="f">
-                <v:textbox>
-                  <w:txbxContent>
-                    <w:p>
-                      <w:pPr>
-                        <w:jc w:val="center"/>
-                        <w:rPr>
-                          <w:sz w:val="28"/>
-                          <w:lang w:val="fr-CA"/>
-                        </w:rPr>
-                      </w:pPr>
-                      <w:r>
-                        <w:rPr>
-                          <w:sz w:val="28"/>
-                          <w:lang w:val="fr-CA"/>
-                        </w:rPr>
-                        <w:t>12 Titans</w:t>
-                      </w:r>
-                    </w:p>
-                  </w:txbxContent>
-                </v:textbox>
-                <w10:wrap anchorx="margin" anchory="page"/>
-              </v:shape>
-            </w:pict>
-          </mc:Fallback>
-        </mc:AlternateContent>
-      </w:r>
-    </w:p>
-    <w:p>
-      <w:pPr>
-        <w:rPr>
-          <w:rFonts w:ascii="Times New Roman" w:hAnsi="Times New Roman" w:cs="Times New Roman"/>
-          <w:lang w:val="fr-CA"/>
-        </w:rPr>
-      </w:pPr>
-    </w:p>
-    <w:p>
-      <w:pPr>
-        <w:rPr>
-          <w:rFonts w:ascii="Times New Roman" w:hAnsi="Times New Roman" w:cs="Times New Roman"/>
-          <w:lang w:val="fr-CA"/>
-        </w:rPr>
-      </w:pPr>
-    </w:p>
-    <w:p>
-      <w:pPr>
-        <w:rPr>
-          <w:rFonts w:ascii="Times New Roman" w:hAnsi="Times New Roman" w:cs="Times New Roman"/>
-          <w:lang w:val="fr-CA"/>
-        </w:rPr>
-      </w:pPr>
-    </w:p>
-    <w:p>
-      <w:pPr>
-        <w:rPr>
-          <w:rFonts w:ascii="Times New Roman" w:hAnsi="Times New Roman" w:cs="Times New Roman"/>
-          <w:lang w:val="fr-CA"/>
-        </w:rPr>
-      </w:pPr>
-    </w:p>
-    <w:p>
-      <w:pPr>
-        <w:rPr>
-          <w:rFonts w:ascii="Times New Roman" w:hAnsi="Times New Roman" w:cs="Times New Roman"/>
-          <w:lang w:val="fr-CA"/>
-        </w:rPr>
-      </w:pPr>
-    </w:p>
-    <w:p>
-      <w:pPr>
-        <w:rPr>
-          <w:rFonts w:ascii="Times New Roman" w:hAnsi="Times New Roman" w:cs="Times New Roman"/>
-          <w:lang w:val="fr-CA"/>
-        </w:rPr>
-      </w:pPr>
-      <w:bookmarkStart w:id="0" w:name="_GoBack"/>
-      <w:bookmarkEnd w:id="0"/>
+        <w:drawing>
+          <wp:inline distT="0" distB="0" distL="0" distR="0">
+            <wp:extent cx="5144218" cy="4115374"/>
+            <wp:effectExtent l="0" t="0" r="0" b="0"/>
+            <wp:docPr id="1" name="Image 1"/>
+            <wp:cNvGraphicFramePr>
+              <a:graphicFrameLocks xmlns:a="http://schemas.openxmlformats.org/drawingml/2006/main" noChangeAspect="1"/>
+            </wp:cNvGraphicFramePr>
+            <a:graphic xmlns:a="http://schemas.openxmlformats.org/drawingml/2006/main">
+              <a:graphicData uri="http://schemas.openxmlformats.org/drawingml/2006/picture">
+                <pic:pic xmlns:pic="http://schemas.openxmlformats.org/drawingml/2006/picture">
+                  <pic:nvPicPr>
+                    <pic:cNvPr id="1" name="first-gen-gods.PNG"/>
+                    <pic:cNvPicPr/>
+                  </pic:nvPicPr>
+                  <pic:blipFill>
+                    <a:blip r:embed="rId5">
+                      <a:extLst>
+                        <a:ext uri="{28A0092B-C50C-407E-A947-70E740481C1C}">
+                          <a14:useLocalDpi xmlns:a14="http://schemas.microsoft.com/office/drawing/2010/main" val="0"/>
+                        </a:ext>
+                      </a:extLst>
+                    </a:blip>
+                    <a:stretch>
+                      <a:fillRect/>
+                    </a:stretch>
+                  </pic:blipFill>
+                  <pic:spPr>
+                    <a:xfrm>
+                      <a:off x="0" y="0"/>
+                      <a:ext cx="5144218" cy="4115374"/>
+                    </a:xfrm>
+                    <a:prstGeom prst="rect">
+                      <a:avLst/>
+                    </a:prstGeom>
+                  </pic:spPr>
+                </pic:pic>
+              </a:graphicData>
+            </a:graphic>
+          </wp:inline>
+        </w:drawing>
+      </w:r>
+    </w:p>
+    <w:p>
+      <w:pPr>
+        <w:rPr>
+          <w:rFonts w:ascii="Times New Roman" w:hAnsi="Times New Roman" w:cs="Times New Roman"/>
+          <w:lang w:val="fr-CA"/>
+        </w:rPr>
+      </w:pPr>
     </w:p>
     <w:p>
       <w:pPr>
@@ -2193,7 +608,6 @@
                 <w:rFonts w:ascii="Times New Roman" w:hAnsi="Times New Roman" w:cs="Times New Roman"/>
                 <w:lang w:val="fr-CA"/>
               </w:rPr>
-              <w:lastRenderedPageBreak/>
               <w:t>Pheobe</w:t>
             </w:r>
             <w:proofErr w:type="spellEnd"/>
@@ -2403,21 +817,7 @@
           <w:rFonts w:ascii="Times New Roman" w:hAnsi="Times New Roman" w:cs="Times New Roman"/>
           <w:lang w:val="fr-CA"/>
         </w:rPr>
-        <w:t xml:space="preserve"> </w:t>
-      </w:r>
-      <w:r>
-        <w:rPr>
-          <w:rFonts w:ascii="Times New Roman" w:hAnsi="Times New Roman" w:cs="Times New Roman"/>
-          <w:lang w:val="fr-CA"/>
-        </w:rPr>
-        <w:t>a</w:t>
-      </w:r>
-      <w:r>
-        <w:rPr>
-          <w:rFonts w:ascii="Times New Roman" w:hAnsi="Times New Roman" w:cs="Times New Roman"/>
-          <w:lang w:val="fr-CA"/>
-        </w:rPr>
-        <w:t xml:space="preserve"> tué Uranus pour devenir le nouveau chef de l’univers.</w:t>
+        <w:t xml:space="preserve"> a tué Uranus pour devenir le nouveau chef de l’univers.</w:t>
       </w:r>
     </w:p>
     <w:p>
@@ -2466,229 +866,9 @@
       <w:r>
         <w:rPr>
           <w:rFonts w:ascii="Times New Roman" w:hAnsi="Times New Roman" w:cs="Times New Roman"/>
-          <w:noProof/>
-          <w:lang w:val="fr-CA"/>
-        </w:rPr>
-        <mc:AlternateContent>
-          <mc:Choice Requires="wps">
-            <w:drawing>
-              <wp:anchor distT="0" distB="0" distL="114300" distR="114300" simplePos="0" relativeHeight="251674624" behindDoc="0" locked="0" layoutInCell="1" allowOverlap="1" wp14:anchorId="01C71E67" wp14:editId="4EE60778">
-                <wp:simplePos x="0" y="0"/>
-                <wp:positionH relativeFrom="column">
-                  <wp:posOffset>1181100</wp:posOffset>
-                </wp:positionH>
-                <wp:positionV relativeFrom="page">
-                  <wp:posOffset>3743325</wp:posOffset>
-                </wp:positionV>
-                <wp:extent cx="314325" cy="847725"/>
-                <wp:effectExtent l="0" t="0" r="47625" b="28575"/>
-                <wp:wrapNone/>
-                <wp:docPr id="17" name="Accolade fermante 17"/>
-                <wp:cNvGraphicFramePr/>
-                <a:graphic xmlns:a="http://schemas.openxmlformats.org/drawingml/2006/main">
-                  <a:graphicData uri="http://schemas.microsoft.com/office/word/2010/wordprocessingShape">
-                    <wps:wsp>
-                      <wps:cNvSpPr/>
-                      <wps:spPr>
-                        <a:xfrm>
-                          <a:off x="0" y="0"/>
-                          <a:ext cx="314325" cy="847725"/>
-                        </a:xfrm>
-                        <a:prstGeom prst="rightBrace">
-                          <a:avLst/>
-                        </a:prstGeom>
-                      </wps:spPr>
-                      <wps:style>
-                        <a:lnRef idx="1">
-                          <a:schemeClr val="dk1"/>
-                        </a:lnRef>
-                        <a:fillRef idx="0">
-                          <a:schemeClr val="dk1"/>
-                        </a:fillRef>
-                        <a:effectRef idx="0">
-                          <a:schemeClr val="dk1"/>
-                        </a:effectRef>
-                        <a:fontRef idx="minor">
-                          <a:schemeClr val="tx1"/>
-                        </a:fontRef>
-                      </wps:style>
-                      <wps:bodyPr rot="0" spcFirstLastPara="0" vertOverflow="overflow" horzOverflow="overflow" vert="horz" wrap="square" lIns="91440" tIns="45720" rIns="91440" bIns="45720" numCol="1" spcCol="0" rtlCol="0" fromWordArt="0" anchor="ctr" anchorCtr="0" forceAA="0" compatLnSpc="1">
-                        <a:prstTxWarp prst="textNoShape">
-                          <a:avLst/>
-                        </a:prstTxWarp>
-                        <a:noAutofit/>
-                      </wps:bodyPr>
-                    </wps:wsp>
-                  </a:graphicData>
-                </a:graphic>
-              </wp:anchor>
-            </w:drawing>
-          </mc:Choice>
-          <mc:Fallback>
-            <w:pict>
-              <v:shapetype w14:anchorId="6CD6E908" id="_x0000_t88" coordsize="21600,21600" o:spt="88" adj="1800,10800" path="m,qx10800@0l10800@2qy21600@11,10800@3l10800@1qy,21600e" filled="f">
-                <v:formulas>
-                  <v:f eqn="val #0"/>
-                  <v:f eqn="sum 21600 0 #0"/>
-                  <v:f eqn="sum #1 0 #0"/>
-                  <v:f eqn="sum #1 #0 0"/>
-                  <v:f eqn="prod #0 9598 32768"/>
-                  <v:f eqn="sum 21600 0 @4"/>
-                  <v:f eqn="sum 21600 0 #1"/>
-                  <v:f eqn="min #1 @6"/>
-                  <v:f eqn="prod @7 1 2"/>
-                  <v:f eqn="prod #0 2 1"/>
-                  <v:f eqn="sum 21600 0 @9"/>
-                  <v:f eqn="val #1"/>
-                </v:formulas>
-                <v:path arrowok="t" o:connecttype="custom" o:connectlocs="0,0;21600,@11;0,21600" textboxrect="0,@4,7637,@5"/>
-                <v:handles>
-                  <v:h position="center,#0" yrange="0,@8"/>
-                  <v:h position="bottomRight,#1" yrange="@9,@10"/>
-                </v:handles>
-              </v:shapetype>
-              <v:shape id="Accolade fermante 17" o:spid="_x0000_s1026" type="#_x0000_t88" style="position:absolute;margin-left:93pt;margin-top:294.75pt;width:24.75pt;height:66.75pt;z-index:251674624;visibility:visible;mso-wrap-style:square;mso-wrap-distance-left:9pt;mso-wrap-distance-top:0;mso-wrap-distance-right:9pt;mso-wrap-distance-bottom:0;mso-position-horizontal:absolute;mso-position-horizontal-relative:text;mso-position-vertical:absolute;mso-position-vertical-relative:page;v-text-anchor:middle" o:gfxdata="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" adj="667" strokecolor="black [3200]" strokeweight=".5pt">
-                <v:stroke joinstyle="miter"/>
-                <w10:wrap anchory="page"/>
-              </v:shape>
-            </w:pict>
-          </mc:Fallback>
-        </mc:AlternateContent>
-      </w:r>
-      <w:r>
-        <w:rPr>
-          <w:rFonts w:ascii="Times New Roman" w:hAnsi="Times New Roman" w:cs="Times New Roman"/>
-          <w:noProof/>
-          <w:lang w:val="fr-CA"/>
-        </w:rPr>
-        <mc:AlternateContent>
-          <mc:Choice Requires="wps">
-            <w:drawing>
-              <wp:anchor distT="45720" distB="45720" distL="114300" distR="114300" simplePos="0" relativeHeight="251675648" behindDoc="0" locked="0" layoutInCell="1" allowOverlap="1" wp14:anchorId="69B96D52" wp14:editId="09A3D4C2">
-                <wp:simplePos x="0" y="0"/>
-                <wp:positionH relativeFrom="margin">
-                  <wp:posOffset>1628775</wp:posOffset>
-                </wp:positionH>
-                <wp:positionV relativeFrom="page">
-                  <wp:posOffset>3895725</wp:posOffset>
-                </wp:positionV>
-                <wp:extent cx="2266950" cy="436245"/>
-                <wp:effectExtent l="0" t="0" r="0" b="0"/>
-                <wp:wrapNone/>
-                <wp:docPr id="18" name="Zone de texte 2"/>
-                <wp:cNvGraphicFramePr>
-                  <a:graphicFrameLocks xmlns:a="http://schemas.openxmlformats.org/drawingml/2006/main"/>
-                </wp:cNvGraphicFramePr>
-                <a:graphic xmlns:a="http://schemas.openxmlformats.org/drawingml/2006/main">
-                  <a:graphicData uri="http://schemas.microsoft.com/office/word/2010/wordprocessingShape">
-                    <wps:wsp>
-                      <wps:cNvSpPr txBox="1">
-                        <a:spLocks noChangeArrowheads="1"/>
-                      </wps:cNvSpPr>
-                      <wps:spPr bwMode="auto">
-                        <a:xfrm>
-                          <a:off x="0" y="0"/>
-                          <a:ext cx="2266950" cy="436245"/>
-                        </a:xfrm>
-                        <a:prstGeom prst="rect">
-                          <a:avLst/>
-                        </a:prstGeom>
-                        <a:solidFill>
-                          <a:srgbClr val="FFFFFF"/>
-                        </a:solidFill>
-                        <a:ln w="9525">
-                          <a:noFill/>
-                          <a:miter lim="800000"/>
-                          <a:headEnd/>
-                          <a:tailEnd/>
-                        </a:ln>
-                      </wps:spPr>
-                      <wps:txbx>
-                        <w:txbxContent>
-                          <w:p>
-                            <w:pPr>
-                              <w:rPr>
-                                <w:sz w:val="24"/>
-                                <w:lang w:val="fr-CA"/>
-                              </w:rPr>
-                            </w:pPr>
-                            <w:r>
-                              <w:rPr>
-                                <w:sz w:val="24"/>
-                                <w:lang w:val="fr-CA"/>
-                              </w:rPr>
-                              <w:t xml:space="preserve">Les premières cinq ont été avalé par </w:t>
-                            </w:r>
-                            <w:proofErr w:type="spellStart"/>
-                            <w:r>
-                              <w:rPr>
-                                <w:sz w:val="24"/>
-                                <w:lang w:val="fr-CA"/>
-                              </w:rPr>
-                              <w:t>Cronus</w:t>
-                            </w:r>
-                            <w:proofErr w:type="spellEnd"/>
-                          </w:p>
-                        </w:txbxContent>
-                      </wps:txbx>
-                      <wps:bodyPr rot="0" vert="horz" wrap="square" lIns="91440" tIns="45720" rIns="91440" bIns="45720" anchor="t" anchorCtr="0">
-                        <a:spAutoFit/>
-                      </wps:bodyPr>
-                    </wps:wsp>
-                  </a:graphicData>
-                </a:graphic>
-                <wp14:sizeRelH relativeFrom="margin">
-                  <wp14:pctWidth>0</wp14:pctWidth>
-                </wp14:sizeRelH>
-                <wp14:sizeRelV relativeFrom="margin">
-                  <wp14:pctHeight>20000</wp14:pctHeight>
-                </wp14:sizeRelV>
-              </wp:anchor>
-            </w:drawing>
-          </mc:Choice>
-          <mc:Fallback>
-            <w:pict>
-              <v:shape w14:anchorId="69B96D52" id="_x0000_s1029" type="#_x0000_t202" style="position:absolute;left:0;text-align:left;margin-left:128.25pt;margin-top:306.75pt;width:178.5pt;height:34.35pt;z-index:251675648;visibility:visible;mso-wrap-style:square;mso-width-percent:0;mso-height-percent:200;mso-wrap-distance-left:9pt;mso-wrap-distance-top:3.6pt;mso-wrap-distance-right:9pt;mso-wrap-distance-bottom:3.6pt;mso-position-horizontal:absolute;mso-position-horizontal-relative:margin;mso-position-vertical:absolute;mso-position-vertical-relative:page;mso-width-percent:0;mso-height-percent:200;mso-width-relative:margin;mso-height-relative:margin;v-text-anchor:top" o:gfxdata="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" stroked="f">
-                <v:textbox style="mso-fit-shape-to-text:t">
-                  <w:txbxContent>
-                    <w:p>
-                      <w:pPr>
-                        <w:rPr>
-                          <w:sz w:val="24"/>
-                          <w:lang w:val="fr-CA"/>
-                        </w:rPr>
-                      </w:pPr>
-                      <w:r>
-                        <w:rPr>
-                          <w:sz w:val="24"/>
-                          <w:lang w:val="fr-CA"/>
-                        </w:rPr>
-                        <w:t xml:space="preserve">Les premières cinq ont été avalé par </w:t>
-                      </w:r>
-                      <w:proofErr w:type="spellStart"/>
-                      <w:r>
-                        <w:rPr>
-                          <w:sz w:val="24"/>
-                          <w:lang w:val="fr-CA"/>
-                        </w:rPr>
-                        <w:t>Cronus</w:t>
-                      </w:r>
-                      <w:proofErr w:type="spellEnd"/>
-                    </w:p>
-                  </w:txbxContent>
-                </v:textbox>
-                <w10:wrap anchorx="margin" anchory="page"/>
-              </v:shape>
-            </w:pict>
-          </mc:Fallback>
-        </mc:AlternateContent>
-      </w:r>
-      <w:r>
-        <w:rPr>
-          <w:rFonts w:ascii="Times New Roman" w:hAnsi="Times New Roman" w:cs="Times New Roman"/>
-          <w:lang w:val="fr-CA"/>
-        </w:rPr>
-        <w:t>Hestia</w:t>
+          <w:lang w:val="fr-CA"/>
+        </w:rPr>
+        <w:t>Zeus</w:t>
       </w:r>
     </w:p>
     <w:p>
@@ -2708,14 +888,23 @@
           <w:rFonts w:ascii="Times New Roman" w:hAnsi="Times New Roman" w:cs="Times New Roman"/>
           <w:lang w:val="fr-CA"/>
         </w:rPr>
-        <w:t>Demeter</w:t>
-      </w:r>
+        <w:t xml:space="preserve">Les cinq avalés par </w:t>
+      </w:r>
+      <w:proofErr w:type="spellStart"/>
+      <w:r>
+        <w:rPr>
+          <w:rFonts w:ascii="Times New Roman" w:hAnsi="Times New Roman" w:cs="Times New Roman"/>
+          <w:lang w:val="fr-CA"/>
+        </w:rPr>
+        <w:t>Cronus</w:t>
+      </w:r>
+      <w:proofErr w:type="spellEnd"/>
     </w:p>
     <w:p>
       <w:pPr>
         <w:pStyle w:val="Paragraphedeliste"/>
         <w:numPr>
-          <w:ilvl w:val="0"/>
+          <w:ilvl w:val="1"/>
           <w:numId w:val="1"/>
         </w:numPr>
         <w:rPr>
@@ -2723,21 +912,19 @@
           <w:lang w:val="fr-CA"/>
         </w:rPr>
       </w:pPr>
-      <w:proofErr w:type="spellStart"/>
-      <w:r>
-        <w:rPr>
-          <w:rFonts w:ascii="Times New Roman" w:hAnsi="Times New Roman" w:cs="Times New Roman"/>
-          <w:lang w:val="fr-CA"/>
-        </w:rPr>
-        <w:t>Hera</w:t>
-      </w:r>
-      <w:proofErr w:type="spellEnd"/>
+      <w:r>
+        <w:rPr>
+          <w:rFonts w:ascii="Times New Roman" w:hAnsi="Times New Roman" w:cs="Times New Roman"/>
+          <w:lang w:val="fr-CA"/>
+        </w:rPr>
+        <w:t>Hestia</w:t>
+      </w:r>
     </w:p>
     <w:p>
       <w:pPr>
         <w:pStyle w:val="Paragraphedeliste"/>
         <w:numPr>
-          <w:ilvl w:val="0"/>
+          <w:ilvl w:val="1"/>
           <w:numId w:val="1"/>
         </w:numPr>
         <w:rPr>
@@ -2745,21 +932,19 @@
           <w:lang w:val="fr-CA"/>
         </w:rPr>
       </w:pPr>
-      <w:proofErr w:type="spellStart"/>
-      <w:r>
-        <w:rPr>
-          <w:rFonts w:ascii="Times New Roman" w:hAnsi="Times New Roman" w:cs="Times New Roman"/>
-          <w:lang w:val="fr-CA"/>
-        </w:rPr>
-        <w:t>Hades</w:t>
-      </w:r>
-      <w:proofErr w:type="spellEnd"/>
+      <w:r>
+        <w:rPr>
+          <w:rFonts w:ascii="Times New Roman" w:hAnsi="Times New Roman" w:cs="Times New Roman"/>
+          <w:lang w:val="fr-CA"/>
+        </w:rPr>
+        <w:t>Demeter</w:t>
+      </w:r>
     </w:p>
     <w:p>
       <w:pPr>
         <w:pStyle w:val="Paragraphedeliste"/>
         <w:numPr>
-          <w:ilvl w:val="0"/>
+          <w:ilvl w:val="1"/>
           <w:numId w:val="1"/>
         </w:numPr>
         <w:rPr>
@@ -2773,7 +958,7 @@
           <w:rFonts w:ascii="Times New Roman" w:hAnsi="Times New Roman" w:cs="Times New Roman"/>
           <w:lang w:val="fr-CA"/>
         </w:rPr>
-        <w:t>Poseidan</w:t>
+        <w:t>Hera</w:t>
       </w:r>
       <w:proofErr w:type="spellEnd"/>
     </w:p>
@@ -2781,7 +966,7 @@
       <w:pPr>
         <w:pStyle w:val="Paragraphedeliste"/>
         <w:numPr>
-          <w:ilvl w:val="0"/>
+          <w:ilvl w:val="1"/>
           <w:numId w:val="1"/>
         </w:numPr>
         <w:rPr>
@@ -2789,27 +974,53 @@
           <w:lang w:val="fr-CA"/>
         </w:rPr>
       </w:pPr>
-      <w:r>
-        <w:rPr>
-          <w:rFonts w:ascii="Times New Roman" w:hAnsi="Times New Roman" w:cs="Times New Roman"/>
-          <w:lang w:val="fr-CA"/>
-        </w:rPr>
-        <w:t>Zeus</w:t>
-      </w:r>
-    </w:p>
-    <w:p>
-      <w:pPr>
-        <w:rPr>
-          <w:rFonts w:ascii="Times New Roman" w:hAnsi="Times New Roman" w:cs="Times New Roman"/>
-          <w:lang w:val="fr-CA"/>
-        </w:rPr>
-      </w:pPr>
       <w:proofErr w:type="spellStart"/>
       <w:r>
         <w:rPr>
           <w:rFonts w:ascii="Times New Roman" w:hAnsi="Times New Roman" w:cs="Times New Roman"/>
           <w:lang w:val="fr-CA"/>
         </w:rPr>
+        <w:t>Hades</w:t>
+      </w:r>
+      <w:proofErr w:type="spellEnd"/>
+    </w:p>
+    <w:p>
+      <w:pPr>
+        <w:pStyle w:val="Paragraphedeliste"/>
+        <w:numPr>
+          <w:ilvl w:val="1"/>
+          <w:numId w:val="1"/>
+        </w:numPr>
+        <w:rPr>
+          <w:rFonts w:ascii="Times New Roman" w:hAnsi="Times New Roman" w:cs="Times New Roman"/>
+          <w:lang w:val="fr-CA"/>
+        </w:rPr>
+      </w:pPr>
+      <w:proofErr w:type="spellStart"/>
+      <w:r>
+        <w:rPr>
+          <w:rFonts w:ascii="Times New Roman" w:hAnsi="Times New Roman" w:cs="Times New Roman"/>
+          <w:lang w:val="fr-CA"/>
+        </w:rPr>
+        <w:t>Poseidan</w:t>
+      </w:r>
+      <w:bookmarkStart w:id="0" w:name="_GoBack"/>
+      <w:bookmarkEnd w:id="0"/>
+      <w:proofErr w:type="spellEnd"/>
+    </w:p>
+    <w:p>
+      <w:pPr>
+        <w:rPr>
+          <w:rFonts w:ascii="Times New Roman" w:hAnsi="Times New Roman" w:cs="Times New Roman"/>
+          <w:lang w:val="fr-CA"/>
+        </w:rPr>
+      </w:pPr>
+      <w:proofErr w:type="spellStart"/>
+      <w:r>
+        <w:rPr>
+          <w:rFonts w:ascii="Times New Roman" w:hAnsi="Times New Roman" w:cs="Times New Roman"/>
+          <w:lang w:val="fr-CA"/>
+        </w:rPr>
         <w:t>Cronus</w:t>
       </w:r>
       <w:proofErr w:type="spellEnd"/>
@@ -3063,21 +1274,7 @@
           <w:rFonts w:ascii="Times New Roman" w:hAnsi="Times New Roman" w:cs="Times New Roman"/>
           <w:lang w:val="fr-CA"/>
         </w:rPr>
-        <w:t xml:space="preserve"> frères et </w:t>
-      </w:r>
-      <w:r>
-        <w:rPr>
-          <w:rFonts w:ascii="Times New Roman" w:hAnsi="Times New Roman" w:cs="Times New Roman"/>
-          <w:lang w:val="fr-CA"/>
-        </w:rPr>
-        <w:t xml:space="preserve">sœurs </w:t>
-      </w:r>
-      <w:r>
-        <w:rPr>
-          <w:rFonts w:ascii="Times New Roman" w:hAnsi="Times New Roman" w:cs="Times New Roman"/>
-          <w:lang w:val="fr-CA"/>
-        </w:rPr>
-        <w:t>sont libéré</w:t>
+        <w:t xml:space="preserve"> frères et sœurs sont libéré</w:t>
       </w:r>
       <w:r>
         <w:rPr>
@@ -3378,7 +1575,6 @@
           <w:numId w:val="2"/>
         </w:numPr>
         <w:tabs>
-          <w:tab w:val="clear" w:pos="5040"/>
           <w:tab w:val="num" w:pos="720"/>
         </w:tabs>
         <w:ind w:left="720"/>
@@ -3401,7 +1597,6 @@
           <w:numId w:val="2"/>
         </w:numPr>
         <w:tabs>
-          <w:tab w:val="clear" w:pos="5040"/>
           <w:tab w:val="num" w:pos="720"/>
         </w:tabs>
         <w:ind w:left="720"/>
@@ -3433,7 +1628,6 @@
           <w:numId w:val="2"/>
         </w:numPr>
         <w:tabs>
-          <w:tab w:val="clear" w:pos="5040"/>
           <w:tab w:val="num" w:pos="720"/>
         </w:tabs>
         <w:ind w:left="720"/>
@@ -3470,22 +1664,7 @@
           <w:rFonts w:ascii="Times New Roman" w:hAnsi="Times New Roman" w:cs="Times New Roman"/>
           <w:lang w:val="fr-CA"/>
         </w:rPr>
-        <w:lastRenderedPageBreak/>
-        <w:t xml:space="preserve">En fin, Zeus a gagné </w:t>
-      </w:r>
-      <w:r>
-        <w:rPr>
-          <w:rFonts w:ascii="Times New Roman" w:hAnsi="Times New Roman" w:cs="Times New Roman"/>
-          <w:lang w:val="fr-CA"/>
-        </w:rPr>
-        <w:t>la guerre</w:t>
-      </w:r>
-      <w:r>
-        <w:rPr>
-          <w:rFonts w:ascii="Times New Roman" w:hAnsi="Times New Roman" w:cs="Times New Roman"/>
-          <w:lang w:val="fr-CA"/>
-        </w:rPr>
-        <w:t xml:space="preserve">. Il a devenu le nouveau chef de l’univers et les Titans ont été vaincu dans </w:t>
+        <w:t xml:space="preserve">En fin, Zeus a gagné la guerre. Il a devenu le nouveau chef de l’univers et les Titans ont été vaincu dans </w:t>
       </w:r>
       <w:proofErr w:type="spellStart"/>
       <w:r>
@@ -3591,21 +1770,7 @@
                 <w:rFonts w:ascii="Times New Roman" w:hAnsi="Times New Roman" w:cs="Times New Roman"/>
                 <w:lang w:val="fr-CA"/>
               </w:rPr>
-              <w:t xml:space="preserve">Roi des dieux. Dieu </w:t>
-            </w:r>
-            <w:r>
-              <w:rPr>
-                <w:rFonts w:ascii="Times New Roman" w:hAnsi="Times New Roman" w:cs="Times New Roman"/>
-                <w:lang w:val="fr-CA"/>
-              </w:rPr>
-              <w:t>du ciel</w:t>
-            </w:r>
-            <w:r>
-              <w:rPr>
-                <w:rFonts w:ascii="Times New Roman" w:hAnsi="Times New Roman" w:cs="Times New Roman"/>
-                <w:lang w:val="fr-CA"/>
-              </w:rPr>
-              <w:t xml:space="preserve"> et des tonnerres</w:t>
+              <w:t>Roi des dieux. Dieu du ciel et des tonnerres</w:t>
             </w:r>
           </w:p>
           <w:p>
@@ -4549,8 +2714,8 @@
   <w:abstractNum w:abstractNumId="1" w15:restartNumberingAfterBreak="0">
     <w:nsid w:val="63644C77"/>
     <w:multiLevelType w:val="hybridMultilevel"/>
-    <w:tmpl w:val="69042150"/>
-    <w:lvl w:ilvl="0" w:tplc="646CEFCE">
+    <w:tmpl w:val="79705788"/>
+    <w:lvl w:ilvl="0" w:tplc="586EFEA2">
       <w:start w:val="1"/>
       <w:numFmt w:val="bullet"/>
       <w:lvlText w:val="•"/>
@@ -4565,7 +2730,7 @@
         <w:rFonts w:ascii="Arial" w:hAnsi="Arial" w:hint="default"/>
       </w:rPr>
     </w:lvl>
-    <w:lvl w:ilvl="1" w:tplc="4DF406FA" w:tentative="1">
+    <w:lvl w:ilvl="1" w:tplc="5AC6EE08" w:tentative="1">
       <w:start w:val="1"/>
       <w:numFmt w:val="bullet"/>
       <w:lvlText w:val="•"/>
@@ -4580,7 +2745,7 @@
         <w:rFonts w:ascii="Arial" w:hAnsi="Arial" w:hint="default"/>
       </w:rPr>
     </w:lvl>
-    <w:lvl w:ilvl="2" w:tplc="1B40C5CE" w:tentative="1">
+    <w:lvl w:ilvl="2" w:tplc="44640284" w:tentative="1">
       <w:start w:val="1"/>
       <w:numFmt w:val="bullet"/>
       <w:lvlText w:val="•"/>
@@ -4595,7 +2760,7 @@
         <w:rFonts w:ascii="Arial" w:hAnsi="Arial" w:hint="default"/>
       </w:rPr>
     </w:lvl>
-    <w:lvl w:ilvl="3" w:tplc="15EEB834" w:tentative="1">
+    <w:lvl w:ilvl="3" w:tplc="FA702A44" w:tentative="1">
       <w:start w:val="1"/>
       <w:numFmt w:val="bullet"/>
       <w:lvlText w:val="•"/>
@@ -4610,7 +2775,7 @@
         <w:rFonts w:ascii="Arial" w:hAnsi="Arial" w:hint="default"/>
       </w:rPr>
     </w:lvl>
-    <w:lvl w:ilvl="4" w:tplc="54F234BA" w:tentative="1">
+    <w:lvl w:ilvl="4" w:tplc="CAC682EA" w:tentative="1">
       <w:start w:val="1"/>
       <w:numFmt w:val="bullet"/>
       <w:lvlText w:val="•"/>
@@ -4625,7 +2790,7 @@
         <w:rFonts w:ascii="Arial" w:hAnsi="Arial" w:hint="default"/>
       </w:rPr>
     </w:lvl>
-    <w:lvl w:ilvl="5" w:tplc="3C0E791C" w:tentative="1">
+    <w:lvl w:ilvl="5" w:tplc="ACE2C730" w:tentative="1">
       <w:start w:val="1"/>
       <w:numFmt w:val="bullet"/>
       <w:lvlText w:val="•"/>
@@ -4640,37 +2805,32 @@
         <w:rFonts w:ascii="Arial" w:hAnsi="Arial" w:hint="default"/>
       </w:rPr>
     </w:lvl>
-    <w:lvl w:ilvl="6" w:tplc="8AC05190">
-      <w:start w:val="-6126"/>
+    <w:lvl w:ilvl="6" w:tplc="1BF4E72A">
+      <w:numFmt w:val="none"/>
+      <w:lvlText w:val=""/>
+      <w:lvlJc w:val="left"/>
+      <w:pPr>
+        <w:tabs>
+          <w:tab w:val="num" w:pos="360"/>
+        </w:tabs>
+      </w:pPr>
+    </w:lvl>
+    <w:lvl w:ilvl="7" w:tplc="D9C84CE0" w:tentative="1">
+      <w:start w:val="1"/>
       <w:numFmt w:val="bullet"/>
       <w:lvlText w:val="•"/>
       <w:lvlJc w:val="left"/>
       <w:pPr>
         <w:tabs>
-          <w:tab w:val="num" w:pos="5040"/>
+          <w:tab w:val="num" w:pos="5760"/>
         </w:tabs>
-        <w:ind w:left="5040" w:hanging="360"/>
+        <w:ind w:left="5760" w:hanging="360"/>
       </w:pPr>
       <w:rPr>
         <w:rFonts w:ascii="Arial" w:hAnsi="Arial" w:hint="default"/>
       </w:rPr>
     </w:lvl>
-    <w:lvl w:ilvl="7" w:tplc="88688E3E" w:tentative="1">
-      <w:start w:val="1"/>
-      <w:numFmt w:val="bullet"/>
-      <w:lvlText w:val="•"/>
-      <w:lvlJc w:val="left"/>
-      <w:pPr>
-        <w:tabs>
-          <w:tab w:val="num" w:pos="5760"/>
-        </w:tabs>
-        <w:ind w:left="5760" w:hanging="360"/>
-      </w:pPr>
-      <w:rPr>
-        <w:rFonts w:ascii="Arial" w:hAnsi="Arial" w:hint="default"/>
-      </w:rPr>
-    </w:lvl>
-    <w:lvl w:ilvl="8" w:tplc="41B87B8C" w:tentative="1">
+    <w:lvl w:ilvl="8" w:tplc="AAA87F04" w:tentative="1">
       <w:start w:val="1"/>
       <w:numFmt w:val="bullet"/>
       <w:lvlText w:val="•"/>
@@ -4702,7 +2862,7 @@
         <w:rFonts w:ascii="Symbol" w:hAnsi="Symbol" w:hint="default"/>
       </w:rPr>
     </w:lvl>
-    <w:lvl w:ilvl="1" w:tplc="04090003" w:tentative="1">
+    <w:lvl w:ilvl="1" w:tplc="04090003">
       <w:start w:val="1"/>
       <w:numFmt w:val="bullet"/>
       <w:lvlText w:val="o"/>

</xml_diff>